<commit_message>
Relatório com a parte do puto Baltas
</commit_message>
<xml_diff>
--- a/SBVI_Template_Relatorio.docx
+++ b/SBVI_Template_Relatorio.docx
@@ -4,6 +4,112 @@
   <w:body>
     <w:p>
       <w:pPr>
+        <w:pStyle w:val="Authors"/>
+        <w:framePr w:w="9315" w:wrap="notBeside" w:x="1524" w:y="1753"/>
+        <w:rPr>
+          <w:lang w:val="pt-PT"/>
+        </w:rPr>
+      </w:pPr>
+      <w:r>
+        <w:rPr>
+          <w:lang w:val="pt-PT"/>
+        </w:rPr>
+        <w:t xml:space="preserve">Anabela </w:t>
+      </w:r>
+      <w:proofErr w:type="spellStart"/>
+      <w:r>
+        <w:rPr>
+          <w:lang w:val="pt-PT"/>
+        </w:rPr>
+        <w:t>Reigoto</w:t>
+      </w:r>
+      <w:proofErr w:type="spellEnd"/>
+      <w:r>
+        <w:rPr>
+          <w:lang w:val="pt-PT"/>
+        </w:rPr>
+        <w:t xml:space="preserve">, </w:t>
+      </w:r>
+      <w:r>
+        <w:rPr>
+          <w:i/>
+          <w:lang w:val="pt-PT"/>
+        </w:rPr>
+        <w:t>Estudante, FEUP</w:t>
+      </w:r>
+      <w:r>
+        <w:rPr>
+          <w:lang w:val="pt-PT"/>
+        </w:rPr>
+        <w:t>, André Oliveira</w:t>
+      </w:r>
+      <w:r>
+        <w:rPr>
+          <w:lang w:val="pt-PT"/>
+        </w:rPr>
+        <w:t xml:space="preserve">, </w:t>
+      </w:r>
+      <w:r>
+        <w:rPr>
+          <w:i/>
+          <w:lang w:val="pt-PT"/>
+        </w:rPr>
+        <w:t>Estudante, FEUP</w:t>
+      </w:r>
+      <w:r>
+        <w:rPr>
+          <w:lang w:val="pt-PT"/>
+        </w:rPr>
+        <w:t xml:space="preserve"> </w:t>
+      </w:r>
+      <w:r>
+        <w:rPr>
+          <w:lang w:val="pt-PT"/>
+        </w:rPr>
+        <w:t>e</w:t>
+      </w:r>
+      <w:r>
+        <w:rPr>
+          <w:lang w:val="pt-PT"/>
+        </w:rPr>
+        <w:t xml:space="preserve"> Ba</w:t>
+      </w:r>
+      <w:r>
+        <w:rPr>
+          <w:lang w:val="pt-PT"/>
+        </w:rPr>
+        <w:t>ltas</w:t>
+      </w:r>
+      <w:r>
+        <w:rPr>
+          <w:lang w:val="pt-PT"/>
+        </w:rPr>
+        <w:t xml:space="preserve">ar </w:t>
+      </w:r>
+      <w:proofErr w:type="spellStart"/>
+      <w:r>
+        <w:rPr>
+          <w:lang w:val="pt-PT"/>
+        </w:rPr>
+        <w:t>Aroso</w:t>
+      </w:r>
+      <w:proofErr w:type="spellEnd"/>
+      <w:r>
+        <w:rPr>
+          <w:lang w:val="pt-PT"/>
+        </w:rPr>
+        <w:t xml:space="preserve">, </w:t>
+      </w:r>
+      <w:r>
+        <w:rPr>
+          <w:i/>
+          <w:lang w:val="pt-PT"/>
+        </w:rPr>
+        <w:t>Estudante, FEUP</w:t>
+      </w:r>
+    </w:p>
+    <w:p>
+      <w:pPr>
         <w:pStyle w:val="Text"/>
         <w:ind w:firstLine="0"/>
         <w:rPr>
@@ -24,205 +130,158 @@
       <w:pPr>
         <w:pStyle w:val="Title"/>
         <w:framePr w:wrap="notBeside"/>
-      </w:pPr>
-      <w:r>
-        <w:t>Preparation of Papers for IEEE T</w:t>
-      </w:r>
-      <w:r>
-        <w:rPr>
-          <w:sz w:val="40"/>
-          <w:szCs w:val="40"/>
-        </w:rPr>
-        <w:t>RANSACTIONS</w:t>
-      </w:r>
-      <w:r>
-        <w:t xml:space="preserve"> and J</w:t>
-      </w:r>
-      <w:r>
-        <w:rPr>
-          <w:sz w:val="40"/>
-          <w:szCs w:val="40"/>
-        </w:rPr>
-        <w:t>OURNALS</w:t>
-      </w:r>
+        <w:rPr>
+          <w:lang w:val="pt-PT"/>
+        </w:rPr>
+      </w:pPr>
+      <w:r>
+        <w:rPr>
+          <w:lang w:val="pt-PT"/>
+        </w:rPr>
+        <w:t xml:space="preserve">Projeto de Processamento de Imagem e Classificação </w:t>
+      </w:r>
+      <w:r>
+        <w:rPr>
+          <w:lang w:val="pt-PT"/>
+        </w:rPr>
+        <w:t xml:space="preserve">de Veículos - </w:t>
+      </w:r>
+      <w:proofErr w:type="spellStart"/>
+      <w:r>
+        <w:rPr>
+          <w:lang w:val="pt-PT"/>
+        </w:rPr>
+        <w:t>Carvana</w:t>
+      </w:r>
+      <w:proofErr w:type="spellEnd"/>
+    </w:p>
+    <w:p>
+      <w:pPr>
+        <w:pStyle w:val="Abstract"/>
+        <w:rPr>
+          <w:lang w:val="pt-PT"/>
+        </w:rPr>
+      </w:pPr>
       <w:r>
         <w:rPr>
           <w:i/>
           <w:iCs/>
-        </w:rPr>
-        <w:t xml:space="preserve"> </w:t>
-      </w:r>
-      <w:r>
-        <w:t>(</w:t>
-      </w:r>
-      <w:r>
-        <w:t>February</w:t>
-      </w:r>
-      <w:r>
-        <w:t xml:space="preserve"> 201</w:t>
-      </w:r>
-      <w:r>
-        <w:t>7</w:t>
-      </w:r>
-      <w:r>
-        <w:t>)</w:t>
+          <w:lang w:val="pt-PT"/>
+        </w:rPr>
+        <w:t>Sumário</w:t>
+      </w:r>
+      <w:r>
+        <w:rPr>
+          <w:lang w:val="pt-PT"/>
+        </w:rPr>
+        <w:t xml:space="preserve"> - </w:t>
+      </w:r>
+      <w:r>
+        <w:rPr>
+          <w:lang w:val="pt-PT"/>
+        </w:rPr>
+        <w:t xml:space="preserve">Este projeto consistiu no desenvolvimento e teste da manipulação de imagens fornecidas por um stand de automóveis, </w:t>
+      </w:r>
+      <w:proofErr w:type="spellStart"/>
+      <w:r>
+        <w:rPr>
+          <w:lang w:val="pt-PT"/>
+        </w:rPr>
+        <w:t>Car</w:t>
+      </w:r>
+      <w:r>
+        <w:rPr>
+          <w:lang w:val="pt-PT"/>
+        </w:rPr>
+        <w:t>vana</w:t>
+      </w:r>
+      <w:proofErr w:type="spellEnd"/>
+      <w:r>
+        <w:rPr>
+          <w:lang w:val="pt-PT"/>
+        </w:rPr>
+        <w:t>, através de métodos de pré-</w:t>
+      </w:r>
+      <w:r>
+        <w:rPr>
+          <w:lang w:val="pt-PT"/>
+        </w:rPr>
+        <w:t xml:space="preserve">processamento de imagem, segmentação, análise e reconhecimento e classificação para o </w:t>
+      </w:r>
+      <w:proofErr w:type="spellStart"/>
+      <w:r>
+        <w:rPr>
+          <w:lang w:val="pt-PT"/>
+        </w:rPr>
+        <w:t>projecto</w:t>
+      </w:r>
+      <w:proofErr w:type="spellEnd"/>
+      <w:r>
+        <w:rPr>
+          <w:lang w:val="pt-PT"/>
+        </w:rPr>
+        <w:t xml:space="preserve"> final da unidade curricular Sistemas Baseados em Visão.</w:t>
       </w:r>
     </w:p>
     <w:p>
       <w:pPr>
-        <w:pStyle w:val="Authors"/>
-        <w:framePr w:wrap="notBeside"/>
-      </w:pPr>
-      <w:r>
-        <w:t>First A. Author</w:t>
-      </w:r>
-      <w:r>
-        <w:t xml:space="preserve">, </w:t>
-      </w:r>
-      <w:r>
-        <w:rPr>
-          <w:i/>
-        </w:rPr>
-        <w:t>Fellow</w:t>
-      </w:r>
-      <w:r>
-        <w:rPr>
-          <w:i/>
-        </w:rPr>
-        <w:t>, IEEE</w:t>
-      </w:r>
-      <w:r>
-        <w:t xml:space="preserve">, Second B. Author, and Third C. Author, </w:t>
-      </w:r>
-      <w:r>
-        <w:t xml:space="preserve">Jr., </w:t>
-      </w:r>
-      <w:r>
-        <w:rPr>
-          <w:rStyle w:val="MemberType"/>
-        </w:rPr>
-        <w:t>Member, IEEE</w:t>
-      </w:r>
+        <w:rPr>
+          <w:lang w:val="pt-PT"/>
+        </w:rPr>
+      </w:pPr>
     </w:p>
     <w:p>
       <w:pPr>
-        <w:pStyle w:val="Abstract"/>
-      </w:pPr>
+        <w:pStyle w:val="IndexTerms"/>
+        <w:rPr>
+          <w:lang w:val="pt-PT"/>
+        </w:rPr>
+      </w:pPr>
+      <w:bookmarkStart w:id="0" w:name="PointTmp"/>
       <w:r>
         <w:rPr>
           <w:i/>
           <w:iCs/>
-        </w:rPr>
-        <w:t>Abstract</w:t>
-      </w:r>
-      <w:r>
-        <w:t xml:space="preserve">—These instructions give you guidelines for preparing papers for IEEE </w:t>
-      </w:r>
-      <w:r>
-        <w:t>Transactions</w:t>
-      </w:r>
-      <w:r>
-        <w:t xml:space="preserve"> and </w:t>
-      </w:r>
-      <w:r>
-        <w:t>Journals</w:t>
-      </w:r>
-      <w:r>
-        <w:rPr>
-          <w:i/>
-          <w:iCs/>
-        </w:rPr>
-        <w:t>.</w:t>
-      </w:r>
-      <w:r>
-        <w:t xml:space="preserve"> Use this document as a template if you are using Microsoft </w:t>
-      </w:r>
-      <w:r>
-        <w:rPr>
-          <w:i/>
-          <w:iCs/>
-        </w:rPr>
-        <w:t>Word</w:t>
-      </w:r>
-      <w:r>
-        <w:t xml:space="preserve"> 6.0 or later. Otherwise, use this document as an instruction set. The electronic file of your paper will be formatted further at IEEE. </w:t>
-      </w:r>
-      <w:r>
-        <w:t xml:space="preserve">Paper titles should be written in uppercase and lowercase letters, not all uppercase. Avoid writing long formulas with subscripts in the title; short formulas that identify the elements are fine (e.g., "Nd–Fe–B"). Do not write “(Invited)” in the title. Full names of authors are preferred in the author field, but are not required. Put a space between authors’ initials. </w:t>
-      </w:r>
-      <w:r>
-        <w:rPr>
-          <w:sz w:val="20"/>
-          <w:szCs w:val="20"/>
-        </w:rPr>
-        <w:t>The abstract must be a concise yet comprehensive reflection of what is in your article. In particular, the abstract must be self-contained, without abbreviations, footnotes, or references. It should be a microcosm of the full article. The abstract must be between 150–250 words. Be sure that you adhere to these limits; otherwise, you will need to edit your abstract accordingly. The abstract must be written as one paragraph, and should not contain displayed mathematical equations or tabular material. The abstract should include three or four different keywords or phrases, as this will help readers to find it. It is important to avoid over-repetition of such phrases as this can result in a page being rejected by search engines. Ensure that your abstract reads well and is grammatically correct</w:t>
-      </w:r>
-      <w:r>
-        <w:t>.</w:t>
+          <w:lang w:val="pt-PT"/>
+        </w:rPr>
+        <w:t>Palavras-Chave</w:t>
+      </w:r>
+      <w:r>
+        <w:rPr>
+          <w:lang w:val="pt-PT"/>
+        </w:rPr>
+        <w:t xml:space="preserve"> </w:t>
+      </w:r>
+      <w:r>
+        <w:rPr>
+          <w:lang w:val="pt-PT"/>
+        </w:rPr>
+        <w:t>– Segmentação, Classificação, Reconhecimento</w:t>
+      </w:r>
+      <w:r>
+        <w:rPr>
+          <w:lang w:val="pt-PT"/>
+        </w:rPr>
+        <w:t xml:space="preserve">. </w:t>
       </w:r>
     </w:p>
-    <w:p/>
     <w:p>
       <w:pPr>
-        <w:pStyle w:val="IndexTerms"/>
-      </w:pPr>
-      <w:bookmarkStart w:id="0" w:name="PointTmp"/>
-      <w:r>
-        <w:rPr>
-          <w:i/>
-          <w:iCs/>
-        </w:rPr>
-        <w:t>Index Terms</w:t>
-      </w:r>
-      <w:r>
-        <w:t>—</w:t>
-      </w:r>
-      <w:r>
-        <w:t xml:space="preserve">Enter </w:t>
-      </w:r>
-      <w:r>
-        <w:t xml:space="preserve">key words or phrases in alphabetical order, separated by commas. For a list of suggested keywords, send a blank e-mail to </w:t>
-      </w:r>
-      <w:hyperlink r:id="rId8" w:history="1">
-        <w:r>
-          <w:rPr>
-            <w:rStyle w:val="Hyperlink"/>
-            <w:b w:val="0"/>
-          </w:rPr>
-          <w:t>keywords@ieee.org</w:t>
-        </w:r>
-      </w:hyperlink>
-      <w:r>
-        <w:t xml:space="preserve"> or visit </w:t>
-      </w:r>
-      <w:hyperlink r:id="rId9" w:history="1">
-        <w:r>
-          <w:rPr>
-            <w:rStyle w:val="Hyperlink"/>
-            <w:b w:val="0"/>
-            <w:bCs w:val="0"/>
-            <w:szCs w:val="20"/>
-          </w:rPr>
-          <w:t>http://www.ieee.org/organizations/pubs/ani_prod/keywrd98.txt</w:t>
-        </w:r>
-      </w:hyperlink>
+        <w:rPr>
+          <w:lang w:val="pt-PT"/>
+        </w:rPr>
+      </w:pPr>
     </w:p>
-    <w:p/>
     <w:bookmarkEnd w:id="0"/>
     <w:p>
       <w:pPr>
         <w:pStyle w:val="Heading1"/>
       </w:pPr>
-      <w:r>
-        <w:t>I</w:t>
-      </w:r>
-      <w:r>
-        <w:rPr>
-          <w:sz w:val="16"/>
-          <w:szCs w:val="16"/>
-        </w:rPr>
-        <w:t>NTRODUCTION</w:t>
-      </w:r>
+      <w:proofErr w:type="spellStart"/>
+      <w:r>
+        <w:t>Introdução</w:t>
+      </w:r>
+      <w:proofErr w:type="spellEnd"/>
     </w:p>
     <w:p>
       <w:pPr>
@@ -244,55 +303,1271 @@
           <w:sz w:val="56"/>
           <w:szCs w:val="56"/>
         </w:rPr>
-        <w:t>T</w:t>
+        <w:t>E</w:t>
       </w:r>
     </w:p>
     <w:p>
       <w:pPr>
+        <w:rPr>
+          <w:lang w:val="pt-PT"/>
+        </w:rPr>
+      </w:pPr>
+      <w:r>
+        <w:rPr>
+          <w:lang w:val="pt-PT"/>
+        </w:rPr>
+        <w:t xml:space="preserve">ste relatório tem como objetivo complementar o código efetuado para o projeto final da Unidade Curricular Sistemas Baseados em Visão, elucidando a sua natureza mais teórica, visto que esta </w:t>
+      </w:r>
+      <w:r>
+        <w:rPr>
+          <w:lang w:val="pt-PT"/>
+        </w:rPr>
+        <w:t>poderá</w:t>
+      </w:r>
+      <w:r>
+        <w:rPr>
+          <w:lang w:val="pt-PT"/>
+        </w:rPr>
+        <w:t xml:space="preserve"> não ter sido bem detalhada na apresentação.</w:t>
+      </w:r>
+    </w:p>
+    <w:p>
+      <w:pPr>
+        <w:ind w:firstLine="202"/>
+        <w:rPr>
+          <w:lang w:val="pt-PT"/>
+        </w:rPr>
+      </w:pPr>
+      <w:r>
+        <w:rPr>
+          <w:lang w:val="pt-PT"/>
+        </w:rPr>
+        <w:t xml:space="preserve">Este trabalho tinha como primeiro objetivo a implementação de um código em </w:t>
+      </w:r>
+      <w:proofErr w:type="spellStart"/>
+      <w:r>
+        <w:rPr>
+          <w:lang w:val="pt-PT"/>
+        </w:rPr>
+        <w:t>Matlab</w:t>
+      </w:r>
+      <w:proofErr w:type="spellEnd"/>
+      <w:r>
+        <w:rPr>
+          <w:lang w:val="pt-PT"/>
+        </w:rPr>
+        <w:t xml:space="preserve"> capaz de segmentar as imagens apresentadas para que se assemelhassem às mascaras </w:t>
+      </w:r>
+      <w:proofErr w:type="spellStart"/>
+      <w:r>
+        <w:rPr>
+          <w:i/>
+          <w:lang w:val="pt-PT"/>
+        </w:rPr>
+        <w:t>ground-truth</w:t>
+      </w:r>
+      <w:proofErr w:type="spellEnd"/>
+      <w:r>
+        <w:rPr>
+          <w:lang w:val="pt-PT"/>
+        </w:rPr>
+        <w:t xml:space="preserve"> fornecidas, sendo o seu termo de comparação o cálculo da eficiência através do coeficiente </w:t>
+      </w:r>
+      <w:proofErr w:type="spellStart"/>
+      <w:r>
+        <w:rPr>
+          <w:i/>
+          <w:lang w:val="pt-PT"/>
+        </w:rPr>
+        <w:t>Sørensen</w:t>
+      </w:r>
+      <w:proofErr w:type="spellEnd"/>
+      <w:r>
+        <w:rPr>
+          <w:i/>
+          <w:lang w:val="pt-PT"/>
+        </w:rPr>
+        <w:t>–</w:t>
+      </w:r>
+      <w:r>
+        <w:rPr>
+          <w:lang w:val="pt-PT"/>
+        </w:rPr>
+        <w:t>Dice</w:t>
+      </w:r>
+      <w:r>
+        <w:rPr>
+          <w:lang w:val="pt-PT"/>
+        </w:rPr>
+        <w:t>.</w:t>
+      </w:r>
+    </w:p>
+    <w:p>
+      <w:pPr>
+        <w:ind w:firstLine="202"/>
+      </w:pPr>
+      <w:r>
+        <w:rPr>
+          <w:lang w:val="pt-PT"/>
+        </w:rPr>
+        <w:t xml:space="preserve">Numa segunda fase, era pedido a classificação dos veículos nas suas possíveis classes: compacto, pick-up, sedan ou SUV; através das suas máscaras </w:t>
+      </w:r>
+      <w:proofErr w:type="spellStart"/>
+      <w:r>
+        <w:rPr>
+          <w:i/>
+          <w:lang w:val="pt-PT"/>
+        </w:rPr>
+        <w:t>ground-truth</w:t>
+      </w:r>
+      <w:proofErr w:type="spellEnd"/>
+      <w:r>
+        <w:rPr>
+          <w:lang w:val="pt-PT"/>
+        </w:rPr>
+        <w:t>. Para a realização desta tarefa tínhamos livre-arbítrio para escolhermos qual a melhor disposição do carro para que o algoritmo fosse mais eficiente. Posto isto e após uma análise das imagens fornecidas escolhemos a vista lateral.</w:t>
+      </w:r>
+    </w:p>
+    <w:p>
+      <w:pPr>
         <w:pStyle w:val="Text"/>
         <w:ind w:firstLine="0"/>
-      </w:pPr>
-      <w:r>
-        <w:rPr>
-          <w:smallCaps/>
-        </w:rPr>
-        <w:t>HIS</w:t>
-      </w:r>
-      <w:r>
-        <w:t xml:space="preserve"> document is a template for Microsoft </w:t>
-      </w:r>
-      <w:r>
         <w:rPr>
           <w:i/>
           <w:iCs/>
-        </w:rPr>
-        <w:t>Word</w:t>
-      </w:r>
-      <w:r>
-        <w:t xml:space="preserve"> versions 6.0 or later. If you are reading a paper </w:t>
-      </w:r>
-      <w:r>
-        <w:t xml:space="preserve">or PDF </w:t>
-      </w:r>
-      <w:r>
-        <w:t>version of this document, please download the electronic file,</w:t>
-      </w:r>
-      <w:r>
-        <w:br/>
-      </w:r>
-      <w:r>
-        <w:t>trans_jour.docx</w:t>
-      </w:r>
-      <w:r>
-        <w:t>, from</w:t>
-      </w:r>
-      <w:r>
-        <w:t xml:space="preserve"> the IEEE Web site at</w:t>
-      </w:r>
-      <w:r>
+          <w:lang w:val="pt-PT"/>
+        </w:rPr>
+      </w:pPr>
+      <w:r>
+        <w:rPr>
+          <w:lang w:val="pt-PT"/>
+        </w:rPr>
+        <w:t>ZA</w:t>
+      </w:r>
+      <w:r>
+        <w:rPr>
+          <w:lang w:val="pt-PT"/>
+        </w:rPr>
+        <w:t xml:space="preserve"> última tarefa tinha como objetivo a classificação dos veículos na sua marca correspondente, dentro das 7 marcas possíveis: Mini, BMW, Chevrolet, Ford, Honda, Jaguar e Audi. Para a realização deste algoritmo escolhemos a disposição traseira dos automóveis, com a exceção de um Mini </w:t>
+      </w:r>
+      <w:proofErr w:type="spellStart"/>
+      <w:r>
+        <w:rPr>
+          <w:i/>
+          <w:lang w:val="pt-PT"/>
+        </w:rPr>
+        <w:t>Clubman</w:t>
+      </w:r>
+      <w:proofErr w:type="spellEnd"/>
+      <w:r>
+        <w:rPr>
+          <w:lang w:val="pt-PT"/>
+        </w:rPr>
+        <w:t xml:space="preserve"> cujo símbolo da marca se encontrava no canto inferior esquerdo da traseira, o que impossibilitava a sistematização do código que procurava o símbolo na parte central da imagem, tendo sido por isso usada a disposição frontal neste caso.</w:t>
+      </w:r>
+    </w:p>
+    <w:p>
+      <w:pPr>
+        <w:pStyle w:val="Heading1"/>
+        <w:rPr>
+          <w:lang w:val="pt-PT"/>
+        </w:rPr>
+      </w:pPr>
+      <w:r>
+        <w:rPr>
+          <w:lang w:val="pt-PT"/>
+        </w:rPr>
+        <w:t>Classificação dos veículos nas suas Classes</w:t>
+      </w:r>
+    </w:p>
+    <w:p>
+      <w:pPr>
+        <w:pStyle w:val="Text"/>
+        <w:rPr>
+          <w:lang w:val="pt-PT"/>
+        </w:rPr>
+      </w:pPr>
+      <w:r>
+        <w:rPr>
+          <w:lang w:val="pt-PT"/>
+        </w:rPr>
+        <w:t>Os veículos da base de dados apresentada enc</w:t>
+      </w:r>
+      <w:r>
+        <w:rPr>
+          <w:lang w:val="pt-PT"/>
+        </w:rPr>
+        <w:t xml:space="preserve">ontram-se separados em quatro classes: compactos, pick-ups, sedans e </w:t>
+      </w:r>
+      <w:proofErr w:type="spellStart"/>
+      <w:r>
+        <w:rPr>
+          <w:lang w:val="pt-PT"/>
+        </w:rPr>
+        <w:t>SUVs</w:t>
+      </w:r>
+      <w:proofErr w:type="spellEnd"/>
+      <w:r>
+        <w:rPr>
+          <w:lang w:val="pt-PT"/>
+        </w:rPr>
+        <w:t>.</w:t>
+      </w:r>
+      <w:r>
+        <w:rPr>
+          <w:lang w:val="pt-PT"/>
+        </w:rPr>
+        <w:t xml:space="preserve"> A classificação dos veículos nas suas classes rege-se essencialmente pelas suas características dimensionais, sendo do senso comum normal de analisar que um veículo das classes pick-up e SUV é maior do que um veículo das outras duas classes.</w:t>
+      </w:r>
+      <w:r>
+        <w:rPr>
+          <w:lang w:val="pt-PT"/>
+        </w:rPr>
         <w:t xml:space="preserve"> </w:t>
       </w:r>
-      <w:hyperlink r:id="rId10" w:tgtFrame="_blank" w:history="1">
+      <w:r>
+        <w:rPr>
+          <w:lang w:val="pt-PT"/>
+        </w:rPr>
+        <w:t xml:space="preserve">Porém, essas classificações são inconsistentes e ambíguas. </w:t>
+      </w:r>
+      <w:r>
+        <w:rPr>
+          <w:lang w:val="pt-PT"/>
+        </w:rPr>
+        <w:t>Pela análise das image</w:t>
+      </w:r>
+      <w:r>
+        <w:rPr>
+          <w:lang w:val="pt-PT"/>
+        </w:rPr>
+        <w:t>ns da base de dados podem</w:t>
+      </w:r>
+      <w:r>
+        <w:rPr>
+          <w:lang w:val="pt-PT"/>
+        </w:rPr>
+        <w:t>o</w:t>
+      </w:r>
+      <w:r>
+        <w:rPr>
+          <w:lang w:val="pt-PT"/>
+        </w:rPr>
+        <w:t xml:space="preserve">s verificar que </w:t>
+      </w:r>
+      <w:r>
+        <w:rPr>
+          <w:lang w:val="pt-PT"/>
+        </w:rPr>
+        <w:t>a distância dos veículos à câmara de onde foi tirada a fotografia é variável. Posto isto e para garantir uma correta classificação dos dados, fez-se uma análise pormenorizada de todas as características que, na nossa opinião, seriam preponderantes para a completa caracterização dos veículos.</w:t>
+      </w:r>
+    </w:p>
+    <w:p>
+      <w:pPr>
+        <w:pStyle w:val="Text"/>
+        <w:rPr>
+          <w:lang w:val="pt-PT"/>
+        </w:rPr>
+      </w:pPr>
+      <w:r>
+        <w:rPr>
+          <w:lang w:val="pt-PT"/>
+        </w:rPr>
+        <w:t>Numa primeira fase, os parâmetros analisados foram: a altura, a largura, o perímetro dado pelo retângulo que delimitava a altura e a largura do veículo e a área desse mesmo retângulo</w:t>
+      </w:r>
+      <w:r>
+        <w:rPr>
+          <w:lang w:val="pt-PT"/>
+        </w:rPr>
+        <w:t xml:space="preserve"> (box</w:t>
+      </w:r>
+      <w:r>
+        <w:rPr>
+          <w:rStyle w:val="FootnoteReference"/>
+          <w:lang w:val="pt-PT"/>
+        </w:rPr>
+        <w:footnoteReference w:id="2"/>
+      </w:r>
+      <w:r>
+        <w:rPr>
+          <w:lang w:val="pt-PT"/>
+        </w:rPr>
+        <w:t>)</w:t>
+      </w:r>
+      <w:r>
+        <w:rPr>
+          <w:lang w:val="pt-PT"/>
+        </w:rPr>
+        <w:t>. Foi calculado o valor máximo, mínimo e médio de todos estes parâmetros, como é apresentado na Tabela 1.</w:t>
+      </w:r>
+    </w:p>
+    <w:p>
+      <w:pPr>
+        <w:pStyle w:val="Text"/>
+        <w:rPr>
+          <w:lang w:val="pt-PT"/>
+        </w:rPr>
+      </w:pPr>
+      <w:r>
+        <w:rPr>
+          <w:lang w:val="pt-PT"/>
+        </w:rPr>
+        <w:t>Perante a análise visual das imagens e dos resultados tabelas foi escolhida apenas a vista lateral para a classificação dos veículos.</w:t>
+      </w:r>
+      <w:r>
+        <w:rPr>
+          <w:lang w:val="pt-PT"/>
+        </w:rPr>
+        <w:t xml:space="preserve"> </w:t>
+      </w:r>
+    </w:p>
+    <w:p>
+      <w:pPr>
+        <w:pStyle w:val="Text"/>
+        <w:rPr>
+          <w:lang w:val="pt-PT"/>
+        </w:rPr>
+      </w:pPr>
+      <w:r>
+        <w:rPr>
+          <w:lang w:val="pt-PT"/>
+        </w:rPr>
+        <w:t>Primeiramente procurou-se distinguir os veículos com base nas características mais intrínsecas à sua classe, como por exemplo a distinção</w:t>
+      </w:r>
+      <w:r>
+        <w:rPr>
+          <w:lang w:val="pt-PT"/>
+        </w:rPr>
+        <w:t xml:space="preserve"> das P</w:t>
+      </w:r>
+      <w:r>
+        <w:rPr>
+          <w:lang w:val="pt-PT"/>
+        </w:rPr>
+        <w:t xml:space="preserve">ick-ups pela altura da sua suspensão ou a separação dos </w:t>
+      </w:r>
+      <w:proofErr w:type="spellStart"/>
+      <w:r>
+        <w:rPr>
+          <w:lang w:val="pt-PT"/>
+        </w:rPr>
+        <w:t>SUVs</w:t>
+      </w:r>
+      <w:proofErr w:type="spellEnd"/>
+      <w:r>
+        <w:rPr>
+          <w:lang w:val="pt-PT"/>
+        </w:rPr>
+        <w:t xml:space="preserve"> pela extensão da sua “cúpula” face à sua largura. Para isto foram usadas as funções </w:t>
+      </w:r>
+      <w:proofErr w:type="spellStart"/>
+      <w:r>
+        <w:rPr>
+          <w:lang w:val="pt-PT"/>
+        </w:rPr>
+        <w:t>suspension.m</w:t>
+      </w:r>
+      <w:proofErr w:type="spellEnd"/>
+      <w:r>
+        <w:rPr>
+          <w:lang w:val="pt-PT"/>
+        </w:rPr>
+        <w:t xml:space="preserve"> e </w:t>
+      </w:r>
+      <w:proofErr w:type="spellStart"/>
+      <w:r>
+        <w:rPr>
+          <w:lang w:val="pt-PT"/>
+        </w:rPr>
+        <w:t>decision_suspension.</w:t>
+      </w:r>
+      <w:proofErr w:type="gramStart"/>
+      <w:r>
+        <w:rPr>
+          <w:lang w:val="pt-PT"/>
+        </w:rPr>
+        <w:t>m</w:t>
+      </w:r>
+      <w:proofErr w:type="spellEnd"/>
+      <w:proofErr w:type="gramEnd"/>
+      <w:r>
+        <w:rPr>
+          <w:lang w:val="pt-PT"/>
+        </w:rPr>
+        <w:t xml:space="preserve"> para a distinção das pick-ups e a função </w:t>
+      </w:r>
+      <w:proofErr w:type="spellStart"/>
+      <w:r>
+        <w:rPr>
+          <w:lang w:val="pt-PT"/>
+        </w:rPr>
+        <w:t>decision_dome.m</w:t>
+      </w:r>
+      <w:proofErr w:type="spellEnd"/>
+      <w:r>
+        <w:rPr>
+          <w:lang w:val="pt-PT"/>
+        </w:rPr>
+        <w:t xml:space="preserve"> para a distinção dos </w:t>
+      </w:r>
+      <w:proofErr w:type="spellStart"/>
+      <w:r>
+        <w:rPr>
+          <w:lang w:val="pt-PT"/>
+        </w:rPr>
+        <w:t>SUVs</w:t>
+      </w:r>
+      <w:proofErr w:type="spellEnd"/>
+      <w:r>
+        <w:rPr>
+          <w:lang w:val="pt-PT"/>
+        </w:rPr>
+        <w:t>.</w:t>
+      </w:r>
+    </w:p>
+    <w:p>
+      <w:pPr>
+        <w:pStyle w:val="Text"/>
+        <w:rPr>
+          <w:lang w:val="pt-PT"/>
+        </w:rPr>
+      </w:pPr>
+      <w:r>
+        <w:rPr>
+          <w:lang w:val="pt-PT"/>
+        </w:rPr>
+        <w:t xml:space="preserve">A função </w:t>
+      </w:r>
+      <w:proofErr w:type="spellStart"/>
+      <w:r>
+        <w:rPr>
+          <w:lang w:val="pt-PT"/>
+        </w:rPr>
+        <w:t>suspension.</w:t>
+      </w:r>
+      <w:proofErr w:type="gramStart"/>
+      <w:r>
+        <w:rPr>
+          <w:lang w:val="pt-PT"/>
+        </w:rPr>
+        <w:t>m</w:t>
+      </w:r>
+      <w:proofErr w:type="spellEnd"/>
+      <w:proofErr w:type="gramEnd"/>
+      <w:r>
+        <w:rPr>
+          <w:lang w:val="pt-PT"/>
+        </w:rPr>
+        <w:t xml:space="preserve"> calcula o tamanho da suspensão mínima e máxima de cada classe considerando a distância entre o último pixel branco no eixo central da imagem e a altura delimitada pelos pneus do automóvel. Após a análise dos resultados verificou-se que o tamanho mínimo da suspensão dos Pick-ups era superior a todos os outros e que havia uma grande discrepância entre o tamanho da suspensão dos Pick-ups e </w:t>
+      </w:r>
+      <w:proofErr w:type="spellStart"/>
+      <w:r>
+        <w:rPr>
+          <w:lang w:val="pt-PT"/>
+        </w:rPr>
+        <w:t>SUVs</w:t>
+      </w:r>
+      <w:proofErr w:type="spellEnd"/>
+      <w:r>
+        <w:rPr>
+          <w:lang w:val="pt-PT"/>
+        </w:rPr>
+        <w:t xml:space="preserve"> face aos Compactos e Sedans. </w:t>
+      </w:r>
+      <w:r>
+        <w:rPr>
+          <w:lang w:val="pt-PT"/>
+        </w:rPr>
+        <w:t xml:space="preserve">Posto isto, o algoritmo já conseguia separar primeiro as Pick-ups e depois as </w:t>
+      </w:r>
+      <w:proofErr w:type="spellStart"/>
+      <w:r>
+        <w:rPr>
+          <w:lang w:val="pt-PT"/>
+        </w:rPr>
+        <w:t>SUVs</w:t>
+      </w:r>
+      <w:proofErr w:type="spellEnd"/>
+      <w:r>
+        <w:rPr>
+          <w:lang w:val="pt-PT"/>
+        </w:rPr>
+        <w:t xml:space="preserve">. Sendo o último parâmetro de desempate entre os Compacto se os Sedans determinado pela relação dos seus eixos vertical e horizontal, altura e largura, respetivamente. Portanto, pela divisão da altura pela sua largura observou-se, como seria de esperar dado o extenso comprimento dos Sedans, que o valor mínimo desta divisão na classe Compactos era superior ao valor </w:t>
+      </w:r>
+      <w:r>
+        <w:rPr>
+          <w:lang w:val="pt-PT"/>
+        </w:rPr>
+        <w:lastRenderedPageBreak/>
+        <w:t>máximo na classe Sedans, concluindo desta maneira a classificação de todos os veículos nas quatro classes.</w:t>
+      </w:r>
+    </w:p>
+    <w:p>
+      <w:pPr>
+        <w:pStyle w:val="Text"/>
+        <w:rPr>
+          <w:lang w:val="pt-PT"/>
+        </w:rPr>
+      </w:pPr>
+      <w:r>
+        <w:rPr>
+          <w:lang w:val="pt-PT"/>
+        </w:rPr>
+        <w:t xml:space="preserve">Porém e devido ao facto dos valores utilizados para a separação do SUV usando o </w:t>
+      </w:r>
+      <w:proofErr w:type="spellStart"/>
+      <w:r>
+        <w:rPr>
+          <w:lang w:val="pt-PT"/>
+        </w:rPr>
+        <w:t>decision_dome.</w:t>
+      </w:r>
+      <w:proofErr w:type="gramStart"/>
+      <w:r>
+        <w:rPr>
+          <w:lang w:val="pt-PT"/>
+        </w:rPr>
+        <w:t>m</w:t>
+      </w:r>
+      <w:proofErr w:type="spellEnd"/>
+      <w:proofErr w:type="gramEnd"/>
+      <w:r>
+        <w:rPr>
+          <w:lang w:val="pt-PT"/>
+        </w:rPr>
+        <w:t xml:space="preserve"> terem sido inseridos com base em tentativas e a margem de distinção ser muito pequena, uma outra opção para separar as </w:t>
+      </w:r>
+      <w:proofErr w:type="spellStart"/>
+      <w:r>
+        <w:rPr>
+          <w:lang w:val="pt-PT"/>
+        </w:rPr>
+        <w:t>SUVs</w:t>
+      </w:r>
+      <w:proofErr w:type="spellEnd"/>
+      <w:r>
+        <w:rPr>
+          <w:lang w:val="pt-PT"/>
+        </w:rPr>
+        <w:t xml:space="preserve"> seria o cálculo da sua </w:t>
+      </w:r>
+      <w:r>
+        <w:rPr>
+          <w:lang w:val="pt-PT"/>
+        </w:rPr>
+        <w:t xml:space="preserve">área, usando a função do </w:t>
+      </w:r>
+      <w:proofErr w:type="spellStart"/>
+      <w:r>
+        <w:rPr>
+          <w:lang w:val="pt-PT"/>
+        </w:rPr>
+        <w:t>matlab</w:t>
+      </w:r>
+      <w:proofErr w:type="spellEnd"/>
+      <w:r>
+        <w:rPr>
+          <w:lang w:val="pt-PT"/>
+        </w:rPr>
+        <w:t xml:space="preserve"> </w:t>
+      </w:r>
+      <w:proofErr w:type="spellStart"/>
+      <w:r>
+        <w:rPr>
+          <w:lang w:val="pt-PT"/>
+        </w:rPr>
+        <w:t>regionprops</w:t>
+      </w:r>
+      <w:proofErr w:type="spellEnd"/>
+      <w:r>
+        <w:rPr>
+          <w:lang w:val="pt-PT"/>
+        </w:rPr>
+        <w:t>, e inserindo como argumento ‘</w:t>
+      </w:r>
+      <w:proofErr w:type="spellStart"/>
+      <w:r>
+        <w:rPr>
+          <w:lang w:val="pt-PT"/>
+        </w:rPr>
+        <w:t>Area</w:t>
+      </w:r>
+      <w:proofErr w:type="spellEnd"/>
+      <w:r>
+        <w:rPr>
+          <w:lang w:val="pt-PT"/>
+        </w:rPr>
+        <w:t>’.</w:t>
+      </w:r>
+    </w:p>
+    <w:p>
+      <w:pPr>
+        <w:pStyle w:val="Text"/>
+        <w:rPr>
+          <w:lang w:val="pt-PT"/>
+        </w:rPr>
+      </w:pPr>
+      <w:r>
+        <w:rPr>
+          <w:lang w:val="pt-PT"/>
+        </w:rPr>
+        <w:t xml:space="preserve">Após a utilização e exploração da função </w:t>
+      </w:r>
+      <w:proofErr w:type="spellStart"/>
+      <w:r>
+        <w:rPr>
+          <w:lang w:val="pt-PT"/>
+        </w:rPr>
+        <w:t>regionprops</w:t>
+      </w:r>
+      <w:proofErr w:type="spellEnd"/>
+      <w:r>
+        <w:rPr>
+          <w:lang w:val="pt-PT"/>
+        </w:rPr>
+        <w:t xml:space="preserve"> e tendo em conta que os métodos que estavam a ser usados eram muito restritos à precisão da segmentação, procurou-se alternativas. Para isso aumentou-se a análise dos dados como é apresentado na Tabela 2.</w:t>
+      </w:r>
+    </w:p>
+    <w:p>
+      <w:pPr>
+        <w:pStyle w:val="Text"/>
+        <w:rPr>
+          <w:lang w:val="pt-PT"/>
+        </w:rPr>
+      </w:pPr>
+      <w:r>
+        <w:rPr>
+          <w:lang w:val="pt-PT"/>
+        </w:rPr>
+        <w:t>Depois de uma análise detalhada dos dados obtidos e procurando criar uma árvore de decisão robusta aos erros da segmentação foram calculadas as margens de decisão tendo em conta os seis parâmetros apresentados na Tabela 3.</w:t>
+      </w:r>
+    </w:p>
+    <w:p>
+      <w:pPr>
+        <w:pStyle w:val="Text"/>
+        <w:rPr>
+          <w:lang w:val="pt-PT"/>
+        </w:rPr>
+      </w:pPr>
+      <w:r>
+        <w:rPr>
+          <w:lang w:val="pt-PT"/>
+        </w:rPr>
+        <w:t xml:space="preserve">Perante as combinações nessa tabela assinaladas </w:t>
+      </w:r>
+      <w:r>
+        <w:rPr>
+          <w:lang w:val="pt-PT"/>
+        </w:rPr>
+        <w:t xml:space="preserve">criou-se quatro algoritmos diferentes para a determinação da classe dos veículos. Todos os algoritmos apresentaram uma eficiência de 100% usando as imagens </w:t>
+      </w:r>
+      <w:proofErr w:type="spellStart"/>
+      <w:r>
+        <w:rPr>
+          <w:lang w:val="pt-PT"/>
+        </w:rPr>
+        <w:t>ground-truth</w:t>
+      </w:r>
+      <w:proofErr w:type="spellEnd"/>
+      <w:r>
+        <w:rPr>
+          <w:lang w:val="pt-PT"/>
+        </w:rPr>
+        <w:t xml:space="preserve"> na vista lateral.</w:t>
+      </w:r>
+    </w:p>
+    <w:p>
+      <w:pPr>
+        <w:pStyle w:val="Text"/>
+        <w:rPr>
+          <w:lang w:val="pt-PT"/>
+        </w:rPr>
+      </w:pPr>
+      <w:r>
+        <w:rPr>
+          <w:lang w:val="pt-PT"/>
+        </w:rPr>
+        <w:t>Na utilização do algoritmo para a classificação das imagens obtidas com a segmentação da tarefa 1 obtivemos as eficiências apresentadas na Tabela 4.</w:t>
+      </w:r>
+    </w:p>
+    <w:p>
+      <w:pPr>
+        <w:pStyle w:val="Text"/>
+        <w:rPr>
+          <w:lang w:val="pt-PT"/>
+        </w:rPr>
+      </w:pPr>
+    </w:p>
+    <w:p>
+      <w:pPr>
+        <w:pStyle w:val="Heading2"/>
+      </w:pPr>
+      <w:bookmarkStart w:id="1" w:name="_GoBack"/>
+      <w:bookmarkEnd w:id="1"/>
+      <w:r>
+        <w:t>Abbreviations and Acronyms</w:t>
+      </w:r>
+    </w:p>
+    <w:p>
+      <w:pPr>
+        <w:pStyle w:val="Text"/>
+        <w:ind w:firstLine="144"/>
+      </w:pPr>
+      <w:r>
+        <w:t>Define abbreviations and acronyms the first time they are used in the text, even after they have already been defined in the abstract. Abbreviations such as IEEE, SI, ac, and dc do not have to be defined. Abbreviations that incorporate periods should not have spaces: write “C.N.R.S.,” not “C. N. R. S.” Do not use abbreviations in the title unless they are unavoidable (for example, “IEEE” in the title of this article).</w:t>
+      </w:r>
+    </w:p>
+    <w:p>
+      <w:pPr>
+        <w:pStyle w:val="Text"/>
+      </w:pPr>
+    </w:p>
+    <w:p>
+      <w:pPr>
+        <w:pStyle w:val="Heading2"/>
+      </w:pPr>
+      <w:r>
+        <w:t>Other Recommendations</w:t>
+      </w:r>
+    </w:p>
+    <w:p>
+      <w:pPr>
+        <w:pStyle w:val="Text"/>
+      </w:pPr>
+      <w:r>
+        <w:t>Use one space after periods and colons. Hyphenate complex modifiers: “zero-field-cooled magnetization.” Avoid dangling participles, such as, “Using (1), the potential was calculated.” [It is not clear who or what used (1).] Write instead, “The potential was calculated by using (1),” or “Using (1), we calculated the potential.”</w:t>
+      </w:r>
+    </w:p>
+    <w:p>
+      <w:pPr>
+        <w:pStyle w:val="Text"/>
+      </w:pPr>
+      <w:r>
+        <w:t>Use a zero before decimal points: “0.25,” not “.25.” Use “cm</w:t>
+      </w:r>
+      <w:r>
+        <w:rPr>
+          <w:vertAlign w:val="superscript"/>
+        </w:rPr>
+        <w:t>3</w:t>
+      </w:r>
+      <w:r>
+        <w:t xml:space="preserve">,” not “cc.” Indicate sample dimensions as “0.1 cm </w:t>
+      </w:r>
+      <w:r>
+        <w:sym w:font="Symbol" w:char="F0B4"/>
+      </w:r>
+      <w:r>
+        <w:t xml:space="preserve"> 0.2 cm,” not “0.1 </w:t>
+      </w:r>
+      <w:r>
+        <w:sym w:font="Symbol" w:char="F0B4"/>
+      </w:r>
+      <w:r>
+        <w:t xml:space="preserve"> 0.2 cm</w:t>
+      </w:r>
+      <w:r>
+        <w:rPr>
+          <w:vertAlign w:val="superscript"/>
+        </w:rPr>
+        <w:t>2</w:t>
+      </w:r>
+      <w:r>
+        <w:t xml:space="preserve">.” The abbreviation for “seconds” is “s,” not “sec.” </w:t>
+      </w:r>
+      <w:r>
+        <w:t xml:space="preserve">Use </w:t>
+      </w:r>
+      <w:r>
+        <w:t>“</w:t>
+      </w:r>
+      <w:proofErr w:type="spellStart"/>
+      <w:r>
+        <w:t>Wb</w:t>
+      </w:r>
+      <w:proofErr w:type="spellEnd"/>
+      <w:r>
+        <w:t>/m</w:t>
+      </w:r>
+      <w:r>
+        <w:rPr>
+          <w:vertAlign w:val="superscript"/>
+        </w:rPr>
+        <w:t>2</w:t>
+      </w:r>
+      <w:r>
+        <w:t>” or “</w:t>
+      </w:r>
+      <w:proofErr w:type="spellStart"/>
+      <w:r>
+        <w:t>webers</w:t>
+      </w:r>
+      <w:proofErr w:type="spellEnd"/>
+      <w:r>
+        <w:t xml:space="preserve"> per square meter,” not “</w:t>
+      </w:r>
+      <w:proofErr w:type="spellStart"/>
+      <w:r>
+        <w:t>webers</w:t>
+      </w:r>
+      <w:proofErr w:type="spellEnd"/>
+      <w:r>
+        <w:t>/m</w:t>
+      </w:r>
+      <w:r>
+        <w:rPr>
+          <w:vertAlign w:val="superscript"/>
+        </w:rPr>
+        <w:t>2</w:t>
+      </w:r>
+      <w:r>
+        <w:t>.” When expressing a range of values, write “7 to 9” or “7-9,” not “7~9.”</w:t>
+      </w:r>
+    </w:p>
+    <w:p>
+      <w:pPr>
+        <w:pStyle w:val="Text"/>
+      </w:pPr>
+      <w:r>
+        <w:t>A parenthetical statement at the end of a sentence is punctuated outside of the closing parenthesis (like this). (A parenthetical sentence is punctuated within the parentheses.) In American English, periods and commas are within quotation marks, like “this period.” Other punctuation is “outside”! Avoid contractions; for example, write “do not” instead of “don’t.” The serial comma is preferred: “A, B, and C” instead of “A, B and C.”</w:t>
+      </w:r>
+    </w:p>
+    <w:p>
+      <w:pPr>
+        <w:pStyle w:val="Text"/>
+      </w:pPr>
+      <w:r>
+        <w:t>If you wish, you may write in the first person singular or plural and use the active voice (“I observed that ...” or “We observed that ...” instead of “It was observed that ...”). Remember to check spelling. If your native language is not English, please get a native English-speaking colleague to carefully proofread your paper.</w:t>
+      </w:r>
+    </w:p>
+    <w:p>
+      <w:pPr>
+        <w:pStyle w:val="Heading1"/>
+      </w:pPr>
+      <w:r>
+        <w:t>M</w:t>
+      </w:r>
+      <w:r>
+        <w:rPr>
+          <w:sz w:val="16"/>
+          <w:szCs w:val="16"/>
+        </w:rPr>
+        <w:t>ATH</w:t>
+      </w:r>
+    </w:p>
+    <w:p>
+      <w:pPr>
+        <w:pStyle w:val="Text"/>
+      </w:pPr>
+      <w:r>
+        <w:t xml:space="preserve">If you are using </w:t>
+      </w:r>
+      <w:r>
+        <w:rPr>
+          <w:i/>
+          <w:iCs/>
+        </w:rPr>
+        <w:t>Word,</w:t>
+      </w:r>
+      <w:r>
+        <w:t xml:space="preserve"> use either the Microsoft Equation Editor or the </w:t>
+      </w:r>
+      <w:proofErr w:type="spellStart"/>
+      <w:r>
+        <w:rPr>
+          <w:i/>
+          <w:iCs/>
+        </w:rPr>
+        <w:t>MathType</w:t>
+      </w:r>
+      <w:proofErr w:type="spellEnd"/>
+      <w:r>
+        <w:t xml:space="preserve"> add-on (http://www.mathtype.com) for equations in your paper (Insert | Object | Create New | Microsoft Equation </w:t>
+      </w:r>
+      <w:r>
+        <w:rPr>
+          <w:i/>
+          <w:iCs/>
+        </w:rPr>
+        <w:t>or</w:t>
+      </w:r>
+      <w:r>
+        <w:t xml:space="preserve"> </w:t>
+      </w:r>
+      <w:proofErr w:type="spellStart"/>
+      <w:r>
+        <w:t>MathType</w:t>
+      </w:r>
+      <w:proofErr w:type="spellEnd"/>
+      <w:r>
+        <w:t xml:space="preserve"> Equation). “Float over text” should </w:t>
+      </w:r>
+      <w:r>
+        <w:rPr>
+          <w:i/>
+          <w:iCs/>
+        </w:rPr>
+        <w:t>not</w:t>
+      </w:r>
+      <w:r>
+        <w:t xml:space="preserve"> be selected. </w:t>
+      </w:r>
+    </w:p>
+    <w:p>
+      <w:pPr>
+        <w:pStyle w:val="Heading2"/>
+      </w:pPr>
+      <w:r>
+        <w:t>Equations</w:t>
+      </w:r>
+    </w:p>
+    <w:p>
+      <w:pPr>
+        <w:pStyle w:val="Text"/>
+      </w:pPr>
+      <w:r>
+        <w:t xml:space="preserve">Number equations consecutively with equation numbers in parentheses flush with the right margin, as in (1). First use the equation editor to create the equation. Then select the “Equation” markup style. Press the tab key and write the equation number in parentheses. To make your equations more compact, you may use the solidus </w:t>
+      </w:r>
+      <w:proofErr w:type="gramStart"/>
+      <w:r>
+        <w:t>( /</w:t>
+      </w:r>
+      <w:proofErr w:type="gramEnd"/>
+      <w:r>
+        <w:t xml:space="preserve"> ), the </w:t>
+      </w:r>
+      <w:proofErr w:type="spellStart"/>
+      <w:r>
+        <w:t>exp</w:t>
+      </w:r>
+      <w:proofErr w:type="spellEnd"/>
+      <w:r>
+        <w:t xml:space="preserve"> function, or appropriate exponents. Use parentheses to avoid ambiguities in denominators. Punctuate equations when they are part of a sentence, as in</w:t>
+      </w:r>
+    </w:p>
+    <w:p>
+      <w:pPr>
+        <w:pStyle w:val="Text"/>
+      </w:pPr>
+    </w:p>
+    <w:p>
+      <w:pPr>
+        <w:pStyle w:val="Equation"/>
+      </w:pPr>
+      <w:r>
+        <w:tab/>
+        <w:t>(1)</w:t>
+      </w:r>
+    </w:p>
+    <w:p/>
+    <w:p>
+      <w:pPr>
+        <w:pStyle w:val="Text"/>
+      </w:pPr>
+      <w:r>
+        <w:t>Be sure that the symbols in your equation have been defined before the equation appears or immediately following. Italicize symbols (</w:t>
+      </w:r>
+      <w:r>
+        <w:rPr>
+          <w:i/>
+          <w:iCs/>
+        </w:rPr>
+        <w:t>T</w:t>
+      </w:r>
+      <w:r>
+        <w:t xml:space="preserve"> might refer to temperature, but T is the unit tesla). Refer to “(1),” not “Eq. (1)” or “equation (1),” except at the beginning of a sentence: “Equation (1) is </w:t>
+      </w:r>
+      <w:proofErr w:type="gramStart"/>
+      <w:r>
+        <w:t>... .”</w:t>
+      </w:r>
+      <w:proofErr w:type="gramEnd"/>
+    </w:p>
+    <w:p>
+      <w:pPr>
+        <w:pStyle w:val="Heading1"/>
+      </w:pPr>
+      <w:r>
+        <w:t>Units</w:t>
+      </w:r>
+    </w:p>
+    <w:p>
+      <w:pPr>
+        <w:pStyle w:val="Text"/>
+      </w:pPr>
+      <w:r>
+        <w:t xml:space="preserve">Use either SI (MKS) or CGS as primary units. (SI units are strongly encouraged.) English units may be used as secondary units (in parentheses). </w:t>
+      </w:r>
+      <w:r>
+        <w:rPr>
+          <w:bCs/>
+        </w:rPr>
+        <w:t>This applies to papers in data storage</w:t>
+      </w:r>
+      <w:r>
+        <w:rPr>
+          <w:b/>
+          <w:bCs/>
+        </w:rPr>
+        <w:t>.</w:t>
+      </w:r>
+      <w:r>
+        <w:t xml:space="preserve"> For example, write “15 Gb/cm</w:t>
+      </w:r>
+      <w:r>
+        <w:rPr>
+          <w:vertAlign w:val="superscript"/>
+        </w:rPr>
+        <w:t>2</w:t>
+      </w:r>
+      <w:r>
+        <w:t xml:space="preserve"> (100 Gb/in</w:t>
+      </w:r>
+      <w:r>
+        <w:rPr>
+          <w:vertAlign w:val="superscript"/>
+        </w:rPr>
+        <w:t>2</w:t>
+      </w:r>
+      <w:r>
+        <w:t xml:space="preserve">).” An exception is when English units are used as identifiers in trade, such as “3½-in disk drive.” Avoid combining SI and CGS units, such as current in amperes and magnetic field in </w:t>
+      </w:r>
+      <w:proofErr w:type="spellStart"/>
+      <w:r>
+        <w:t>oersteds</w:t>
+      </w:r>
+      <w:proofErr w:type="spellEnd"/>
+      <w:r>
+        <w:t>. This often leads to confusion because equations do not balance dimensionally. If you must use mixed units, clearly state the units for each quantity in an equation.</w:t>
+      </w:r>
+    </w:p>
+    <w:p>
+      <w:pPr>
+        <w:pStyle w:val="Text"/>
+      </w:pPr>
+      <w:r>
+        <w:t xml:space="preserve">The SI unit for magnetic field strength </w:t>
+      </w:r>
+      <w:r>
+        <w:rPr>
+          <w:i/>
+          <w:iCs/>
+        </w:rPr>
+        <w:t>H</w:t>
+      </w:r>
+      <w:r>
+        <w:t xml:space="preserve"> is A/m. However, if you wish to use units of T, either refer to magnetic flux density </w:t>
+      </w:r>
+      <w:r>
+        <w:rPr>
+          <w:i/>
+          <w:iCs/>
+        </w:rPr>
+        <w:t>B</w:t>
+      </w:r>
+      <w:r>
+        <w:t xml:space="preserve"> or magnetic field strength symbolized as µ</w:t>
+      </w:r>
+      <w:r>
+        <w:rPr>
+          <w:vertAlign w:val="subscript"/>
+        </w:rPr>
+        <w:t>0</w:t>
+      </w:r>
+      <w:r>
+        <w:rPr>
+          <w:i/>
+          <w:iCs/>
+        </w:rPr>
+        <w:t>H</w:t>
+      </w:r>
+      <w:r>
+        <w:t>. Use the center dot to separate compound units, e.g., “A·m</w:t>
+      </w:r>
+      <w:r>
+        <w:rPr>
+          <w:vertAlign w:val="superscript"/>
+        </w:rPr>
+        <w:t>2</w:t>
+      </w:r>
+      <w:r>
+        <w:t>.”</w:t>
+      </w:r>
+    </w:p>
+    <w:p>
+      <w:pPr>
+        <w:pStyle w:val="Heading1"/>
+      </w:pPr>
+      <w:r>
+        <w:t>Some Common Mistakes</w:t>
+      </w:r>
+    </w:p>
+    <w:p>
+      <w:pPr>
+        <w:pStyle w:val="Text"/>
+      </w:pPr>
+      <w:r>
+        <w:t>The word “data” is plural, not singular. The subscript for the permeability of vacuum µ</w:t>
+      </w:r>
+      <w:r>
+        <w:rPr>
+          <w:vertAlign w:val="subscript"/>
+        </w:rPr>
+        <w:t>0</w:t>
+      </w:r>
+      <w:r>
+        <w:t xml:space="preserve"> is zero, not a lowercase letter “o.” The term for residual magnetization is “</w:t>
+      </w:r>
+      <w:proofErr w:type="spellStart"/>
+      <w:r>
+        <w:t>remanence</w:t>
+      </w:r>
+      <w:proofErr w:type="spellEnd"/>
+      <w:r>
+        <w:t>”; the adjective is “</w:t>
+      </w:r>
+      <w:proofErr w:type="spellStart"/>
+      <w:r>
+        <w:t>remanent</w:t>
+      </w:r>
+      <w:proofErr w:type="spellEnd"/>
+      <w:r>
+        <w:t>”; do not write “</w:t>
+      </w:r>
+      <w:proofErr w:type="spellStart"/>
+      <w:r>
+        <w:t>remnance</w:t>
+      </w:r>
+      <w:proofErr w:type="spellEnd"/>
+      <w:r>
+        <w:t xml:space="preserve">” or “remnant.” Use the word “micrometer” instead of “micron.” A graph within a graph is an “inset,” not an “insert.” The word </w:t>
+      </w:r>
+      <w:r>
+        <w:lastRenderedPageBreak/>
+        <w:t xml:space="preserve">“alternatively” is preferred to the word “alternately” (unless you really mean something that alternates). Use the word “whereas” instead of “while” (unless you are referring to simultaneous events). Do not use the word “essentially” to mean “approximately” or “effectively.” Do not use the word “issue” as a euphemism for “problem.” When compositions are not specified, separate chemical symbols by </w:t>
+      </w:r>
+      <w:proofErr w:type="spellStart"/>
+      <w:r>
+        <w:t>en</w:t>
+      </w:r>
+      <w:proofErr w:type="spellEnd"/>
+      <w:r>
+        <w:t>-dashes; for example, “</w:t>
+      </w:r>
+      <w:proofErr w:type="spellStart"/>
+      <w:r>
+        <w:t>NiMn</w:t>
+      </w:r>
+      <w:proofErr w:type="spellEnd"/>
+      <w:r>
+        <w:t>” indicates the intermetallic compound Ni</w:t>
+      </w:r>
+      <w:r>
+        <w:rPr>
+          <w:vertAlign w:val="subscript"/>
+        </w:rPr>
+        <w:t>0.5</w:t>
+      </w:r>
+      <w:r>
+        <w:t>Mn</w:t>
+      </w:r>
+      <w:r>
+        <w:rPr>
+          <w:vertAlign w:val="subscript"/>
+        </w:rPr>
+        <w:t>0.5</w:t>
+      </w:r>
+      <w:r>
+        <w:t xml:space="preserve"> whereas “Ni–</w:t>
+      </w:r>
+      <w:proofErr w:type="spellStart"/>
+      <w:r>
+        <w:t>Mn</w:t>
+      </w:r>
+      <w:proofErr w:type="spellEnd"/>
+      <w:r>
+        <w:t>” indicates an alloy of some composition Ni</w:t>
+      </w:r>
+      <w:r>
+        <w:rPr>
+          <w:vertAlign w:val="subscript"/>
+        </w:rPr>
+        <w:t>x</w:t>
+      </w:r>
+      <w:r>
+        <w:t>Mn</w:t>
+      </w:r>
+      <w:r>
+        <w:rPr>
+          <w:vertAlign w:val="subscript"/>
+        </w:rPr>
+        <w:t>1-x</w:t>
+      </w:r>
+      <w:r>
+        <w:t>.</w:t>
+      </w:r>
+    </w:p>
+    <w:p>
+      <w:pPr>
+        <w:pStyle w:val="Text"/>
+      </w:pPr>
+      <w:r>
+        <w:t xml:space="preserve">Be aware of the different meanings of the homophones “affect” (usually a verb) and “effect” (usually a noun), “complement” and “compliment,” “discreet” and “discrete,” “principal” (e.g., “principal investigator”) and “principle” (e.g., “principle of measurement”). Do not confuse “imply” and “infer.” </w:t>
+      </w:r>
+    </w:p>
+    <w:p>
+      <w:pPr>
+        <w:pStyle w:val="Text"/>
+      </w:pPr>
+      <w:r>
+        <w:t>Prefixes such as “</w:t>
+      </w:r>
+      <w:proofErr w:type="gramStart"/>
+      <w:r>
+        <w:t>non</w:t>
+      </w:r>
+      <w:proofErr w:type="gramEnd"/>
+      <w:r>
+        <w:t>,” “sub,” “micro,” “multi,” and “ultra” are not independent words; they should be joined to the words they modify, usually without a hyphen. There is no period after the “et” in the Latin abbreviation “</w:t>
+      </w:r>
+      <w:r>
+        <w:rPr>
+          <w:i/>
+          <w:iCs/>
+        </w:rPr>
+        <w:t>et al.</w:t>
+      </w:r>
+      <w:r>
+        <w:t>” (</w:t>
+      </w:r>
+      <w:proofErr w:type="gramStart"/>
+      <w:r>
+        <w:t>it</w:t>
+      </w:r>
+      <w:proofErr w:type="gramEnd"/>
+      <w:r>
+        <w:t xml:space="preserve"> is also italicized). The abbreviation “i.e.,” means “that is,” and the abbreviation “e.g.,” means “for example” (these abbreviations are not italicized).</w:t>
+      </w:r>
+    </w:p>
+    <w:p>
+      <w:pPr>
+        <w:pStyle w:val="Text"/>
+      </w:pPr>
+      <w:r>
+        <w:t xml:space="preserve">A general IEEE </w:t>
+      </w:r>
+      <w:proofErr w:type="spellStart"/>
+      <w:r>
+        <w:t>style</w:t>
+      </w:r>
+      <w:r>
+        <w:t>guide</w:t>
+      </w:r>
+      <w:proofErr w:type="spellEnd"/>
+      <w:r>
+        <w:t xml:space="preserve"> is available at </w:t>
+      </w:r>
+      <w:hyperlink r:id="rId8" w:tgtFrame="_blank" w:history="1">
         <w:r>
           <w:rPr>
             <w:rStyle w:val="Hyperlink"/>
@@ -305,605 +1580,6 @@
         </w:r>
       </w:hyperlink>
       <w:r>
-        <w:t xml:space="preserve"> s</w:t>
-      </w:r>
-      <w:r>
-        <w:t xml:space="preserve">o you can use it to prepare your manuscript. If you would prefer to use </w:t>
-      </w:r>
-      <w:r>
-        <w:t>LaTeX</w:t>
-      </w:r>
-      <w:r>
-        <w:t xml:space="preserve">, download IEEE’s </w:t>
-      </w:r>
-      <w:r>
-        <w:t>LaTeX</w:t>
-      </w:r>
-      <w:r>
-        <w:t xml:space="preserve"> style and sample files from the same Web page. </w:t>
-      </w:r>
-      <w:r>
-        <w:t xml:space="preserve">You can also explore using the Overleaf editor at </w:t>
-      </w:r>
-      <w:hyperlink r:id="rId11" w:history="1">
-        <w:r>
-          <w:rPr>
-            <w:rStyle w:val="Hyperlink"/>
-          </w:rPr>
-          <w:t>https://www.overleaf.com/blog/278-how-to-use-overleaf-with-ieee-collabratec-your-quick-guide-to-getting-started#.Vp6tpPkrKM9</w:t>
-        </w:r>
-      </w:hyperlink>
-    </w:p>
-    <w:p>
-      <w:pPr>
-        <w:pStyle w:val="Text"/>
-      </w:pPr>
-      <w:r>
-        <w:t xml:space="preserve">If your paper is intended for a </w:t>
-      </w:r>
-      <w:r>
-        <w:rPr>
-          <w:iCs/>
-        </w:rPr>
-        <w:t>conference</w:t>
-      </w:r>
-      <w:r>
-        <w:rPr>
-          <w:i/>
-          <w:iCs/>
-        </w:rPr>
-        <w:t>,</w:t>
-      </w:r>
-      <w:r>
-        <w:t xml:space="preserve"> please contact your conference editor concerning acceptable word processor formats for your particular conference. </w:t>
-      </w:r>
-    </w:p>
-    <w:p>
-      <w:pPr>
-        <w:pStyle w:val="Heading1"/>
-      </w:pPr>
-      <w:r>
-        <w:t>Guidelines For Manuscript Prepar</w:t>
-      </w:r>
-      <w:r>
-        <w:t>a</w:t>
-      </w:r>
-      <w:r>
-        <w:t>tion</w:t>
-      </w:r>
-    </w:p>
-    <w:p>
-      <w:pPr>
-        <w:pStyle w:val="Text"/>
-      </w:pPr>
-      <w:r>
-        <w:t xml:space="preserve">When you open </w:t>
-      </w:r>
-      <w:r>
-        <w:t>trans_jour.docx</w:t>
-      </w:r>
-      <w:r>
-        <w:t xml:space="preserve">, select “Page Layout” from the “View” menu in the menu bar (View | Page Layout), </w:t>
-      </w:r>
-      <w:r>
-        <w:t>(these instructions assume MS 6.0. Some versions may have alternate ways to access the same functionalities noted here)</w:t>
-      </w:r>
-      <w:r>
-        <w:t xml:space="preserve">. </w:t>
-      </w:r>
-      <w:r>
-        <w:t xml:space="preserve">Then, type over sections of </w:t>
-      </w:r>
-      <w:r>
-        <w:t>trans_jour.docx</w:t>
-      </w:r>
-      <w:r>
-        <w:t xml:space="preserve"> or cut and paste from another document and use markup styles. The pull-down style menu is at the left of the Formatting Toolbar at the top of your </w:t>
-      </w:r>
-      <w:r>
-        <w:rPr>
-          <w:i/>
-          <w:iCs/>
-        </w:rPr>
-        <w:t>Word</w:t>
-      </w:r>
-      <w:r>
-        <w:t xml:space="preserve"> window (for example, the style at this point in the document is “Text”). Highlight a section that you want to designate with a certain style, </w:t>
-      </w:r>
-      <w:r>
-        <w:t>and then</w:t>
-      </w:r>
-      <w:r>
-        <w:t xml:space="preserve"> select the appropriate name on the style menu. The style will adjust your fonts and line spacing. </w:t>
-      </w:r>
-      <w:r>
-        <w:rPr>
-          <w:bCs/>
-        </w:rPr>
-        <w:t>Do not change the font sizes or line spacing to squeeze more text into a limited number of pages.</w:t>
-      </w:r>
-      <w:r>
-        <w:rPr>
-          <w:b/>
-          <w:bCs/>
-        </w:rPr>
-        <w:t xml:space="preserve"> </w:t>
-      </w:r>
-      <w:r>
-        <w:t xml:space="preserve">Use italics for emphasis; do not underline. </w:t>
-      </w:r>
-    </w:p>
-    <w:p>
-      <w:pPr>
-        <w:pStyle w:val="Text"/>
-      </w:pPr>
-      <w:r>
-        <w:t xml:space="preserve">To insert images in </w:t>
-      </w:r>
-      <w:r>
-        <w:rPr>
-          <w:i/>
-          <w:iCs/>
-        </w:rPr>
-        <w:t>Word,</w:t>
-      </w:r>
-      <w:r>
-        <w:t xml:space="preserve"> position the cursor at the insertion point and either use Insert | Picture | From File or copy the image to the Windows clipboard and then Edit | Paste Special | Picture (with “float over text” unchecked). </w:t>
-      </w:r>
-    </w:p>
-    <w:p>
-      <w:pPr>
-        <w:pStyle w:val="Text"/>
-      </w:pPr>
-      <w:r>
-        <w:t xml:space="preserve">IEEE will do the final formatting of your paper. If your paper is intended for a conference, please observe the conference page limits. </w:t>
-      </w:r>
-    </w:p>
-    <w:p>
-      <w:pPr>
-        <w:pStyle w:val="Heading2"/>
-      </w:pPr>
-      <w:r>
-        <w:t>Abbreviations and Acronyms</w:t>
-      </w:r>
-    </w:p>
-    <w:p>
-      <w:pPr>
-        <w:pStyle w:val="Text"/>
-        <w:ind w:firstLine="144"/>
-      </w:pPr>
-      <w:r>
-        <w:t>Define abbreviations and acronyms the first time they are used in the text, even after they have already been defined in the abstract. Abbreviations such as IEEE, SI, ac, and dc do not have to be defined. Abbreviations that incorporate periods should not have spaces: write “C.N.R.S.,” not “C. N. R. S.” Do not use abbreviations in the title unless they are unavoidable (for example, “IEEE” in the title of this article).</w:t>
-      </w:r>
-    </w:p>
-    <w:p>
-      <w:pPr>
-        <w:pStyle w:val="Text"/>
-      </w:pPr>
-    </w:p>
-    <w:p>
-      <w:pPr>
-        <w:pStyle w:val="Heading2"/>
-      </w:pPr>
-      <w:r>
-        <w:lastRenderedPageBreak/>
-        <w:t>Other Recommendations</w:t>
-      </w:r>
-    </w:p>
-    <w:p>
-      <w:pPr>
-        <w:pStyle w:val="Text"/>
-      </w:pPr>
-      <w:r>
-        <w:t>Use one space after periods and colons. Hyphenate complex modifiers: “zero-field-cooled magnetization.” Avoid dangling participles, such as, “Using (1), the potential was calculated.” [It is not clear who or what used (1).] Write instead, “The potential was calculated by using (1),” or “Using (1), we calculated the potential.”</w:t>
-      </w:r>
-    </w:p>
-    <w:p>
-      <w:pPr>
-        <w:pStyle w:val="Text"/>
-      </w:pPr>
-      <w:r>
-        <w:t>Use a zero before decimal points: “0.25,” not “.25.” Use “cm</w:t>
-      </w:r>
-      <w:r>
-        <w:rPr>
-          <w:vertAlign w:val="superscript"/>
-        </w:rPr>
-        <w:t>3</w:t>
-      </w:r>
-      <w:r>
-        <w:t xml:space="preserve">,” not “cc.” Indicate sample dimensions as “0.1 cm </w:t>
-      </w:r>
-      <w:r>
-        <w:sym w:font="Symbol" w:char="F0B4"/>
-      </w:r>
-      <w:r>
-        <w:t xml:space="preserve"> 0.2 cm,” not “0.1 </w:t>
-      </w:r>
-      <w:r>
-        <w:sym w:font="Symbol" w:char="F0B4"/>
-      </w:r>
-      <w:r>
-        <w:t xml:space="preserve"> 0.2 cm</w:t>
-      </w:r>
-      <w:r>
-        <w:rPr>
-          <w:vertAlign w:val="superscript"/>
-        </w:rPr>
-        <w:t>2</w:t>
-      </w:r>
-      <w:r>
-        <w:t xml:space="preserve">.” The abbreviation for “seconds” is “s,” not “sec.” </w:t>
-      </w:r>
-      <w:r>
-        <w:t xml:space="preserve">Use </w:t>
-      </w:r>
-      <w:r>
-        <w:t>“Wb/m</w:t>
-      </w:r>
-      <w:r>
-        <w:rPr>
-          <w:vertAlign w:val="superscript"/>
-        </w:rPr>
-        <w:t>2</w:t>
-      </w:r>
-      <w:r>
-        <w:t>” or “webers per square meter,” not “webers/m</w:t>
-      </w:r>
-      <w:r>
-        <w:rPr>
-          <w:vertAlign w:val="superscript"/>
-        </w:rPr>
-        <w:t>2</w:t>
-      </w:r>
-      <w:r>
-        <w:t>.” When expressing a range of values, write “7 to 9” or “7-9,” not “7~9.”</w:t>
-      </w:r>
-    </w:p>
-    <w:p>
-      <w:pPr>
-        <w:pStyle w:val="Text"/>
-      </w:pPr>
-      <w:r>
-        <w:t>A parenthetical statement at the end of a sentence is punctuated outside of the closing parenthesis (like this). (A parenthetical sentence is punctuated within the parentheses.) In American English, periods and commas are within quotation marks, like “this period.” Other punctuation is “outside”! Avoid contractions; for example, write “do not” instead of “don’t.” The serial comma is preferred: “A, B, and C” instead of “A, B and C.”</w:t>
-      </w:r>
-    </w:p>
-    <w:p>
-      <w:pPr>
-        <w:pStyle w:val="Text"/>
-      </w:pPr>
-      <w:r>
-        <w:t>If you wish, you may write in the first person singular or plural and use the active voice (“I observed that ...” or “We observed that ...” instead of “It was observed that ...”). Remember to check spelling. If your native language is not English, please get a native English-speaking colleague to carefully proofread your paper.</w:t>
-      </w:r>
-    </w:p>
-    <w:p>
-      <w:pPr>
-        <w:pStyle w:val="Heading1"/>
-      </w:pPr>
-      <w:r>
-        <w:t>M</w:t>
-      </w:r>
-      <w:r>
-        <w:rPr>
-          <w:sz w:val="16"/>
-          <w:szCs w:val="16"/>
-        </w:rPr>
-        <w:t>ATH</w:t>
-      </w:r>
-    </w:p>
-    <w:p>
-      <w:pPr>
-        <w:pStyle w:val="Text"/>
-      </w:pPr>
-      <w:r>
-        <w:t xml:space="preserve">If you are using </w:t>
-      </w:r>
-      <w:r>
-        <w:rPr>
-          <w:i/>
-          <w:iCs/>
-        </w:rPr>
-        <w:t>Word,</w:t>
-      </w:r>
-      <w:r>
-        <w:t xml:space="preserve"> use either the Microsoft Equation Editor or the </w:t>
-      </w:r>
-      <w:r>
-        <w:rPr>
-          <w:i/>
-          <w:iCs/>
-        </w:rPr>
-        <w:t>MathType</w:t>
-      </w:r>
-      <w:r>
-        <w:t xml:space="preserve"> add-on (http://www.mathtype.com) for equations in your paper (Insert | Object | Create New | Microsoft Equation </w:t>
-      </w:r>
-      <w:r>
-        <w:rPr>
-          <w:i/>
-          <w:iCs/>
-        </w:rPr>
-        <w:t>or</w:t>
-      </w:r>
-      <w:r>
-        <w:t xml:space="preserve"> MathType Equation). “Float over text” should </w:t>
-      </w:r>
-      <w:r>
-        <w:rPr>
-          <w:i/>
-          <w:iCs/>
-        </w:rPr>
-        <w:t>not</w:t>
-      </w:r>
-      <w:r>
-        <w:t xml:space="preserve"> be selected. </w:t>
-      </w:r>
-    </w:p>
-    <w:p>
-      <w:pPr>
-        <w:pStyle w:val="Heading2"/>
-      </w:pPr>
-      <w:r>
-        <w:t>Equations</w:t>
-      </w:r>
-    </w:p>
-    <w:p>
-      <w:pPr>
-        <w:pStyle w:val="Text"/>
-      </w:pPr>
-      <w:r>
-        <w:t>Number equations consecutively with equation numbers in parentheses flush with the right margin, as in (1). First use the equation editor to create the equation. Then select the “Equation” markup style. Press the tab key and write the equation number in parentheses. To make your equations more compact, you may use the solidus ( / ), the exp function, or appropriate exponents. Use parentheses to avoid ambiguities in denominators. Punctuate equations when they are part of a sentence, as in</w:t>
-      </w:r>
-    </w:p>
-    <w:p>
-      <w:pPr>
-        <w:pStyle w:val="Text"/>
-      </w:pPr>
-    </w:p>
-    <w:p>
-      <w:pPr>
-        <w:pStyle w:val="Equation"/>
-      </w:pPr>
-      <w:r>
-        <w:tab/>
-        <w:t>(1)</w:t>
-      </w:r>
-    </w:p>
-    <w:p/>
-    <w:p>
-      <w:pPr>
-        <w:pStyle w:val="Text"/>
-      </w:pPr>
-      <w:r>
-        <w:t>Be sure that the symbols in your equation have been defined before the equation appears or immediately following. Italicize symbols (</w:t>
-      </w:r>
-      <w:r>
-        <w:rPr>
-          <w:i/>
-          <w:iCs/>
-        </w:rPr>
-        <w:t>T</w:t>
-      </w:r>
-      <w:r>
-        <w:t xml:space="preserve"> might refer to temperature, but T is the unit tesla). Refer to “(1),” not “Eq. (1)” or “equation (1),” except at the beginning of a sentence: “Equation (1) is ... .”</w:t>
-      </w:r>
-    </w:p>
-    <w:p>
-      <w:pPr>
-        <w:pStyle w:val="Heading1"/>
-      </w:pPr>
-      <w:r>
-        <w:t>Units</w:t>
-      </w:r>
-    </w:p>
-    <w:p>
-      <w:pPr>
-        <w:pStyle w:val="Text"/>
-      </w:pPr>
-      <w:r>
-        <w:t xml:space="preserve">Use either SI (MKS) or CGS as primary units. (SI units are </w:t>
-      </w:r>
-      <w:r>
-        <w:t xml:space="preserve">strongly encouraged.) English units may be used as secondary units (in parentheses). </w:t>
-      </w:r>
-      <w:r>
-        <w:rPr>
-          <w:bCs/>
-        </w:rPr>
-        <w:t>This applies to papers in data storage</w:t>
-      </w:r>
-      <w:r>
-        <w:rPr>
-          <w:b/>
-          <w:bCs/>
-        </w:rPr>
-        <w:t>.</w:t>
-      </w:r>
-      <w:r>
-        <w:t xml:space="preserve"> For example, write “15 Gb/cm</w:t>
-      </w:r>
-      <w:r>
-        <w:rPr>
-          <w:vertAlign w:val="superscript"/>
-        </w:rPr>
-        <w:t>2</w:t>
-      </w:r>
-      <w:r>
-        <w:t xml:space="preserve"> (100 Gb/in</w:t>
-      </w:r>
-      <w:r>
-        <w:rPr>
-          <w:vertAlign w:val="superscript"/>
-        </w:rPr>
-        <w:t>2</w:t>
-      </w:r>
-      <w:r>
-        <w:t>).” An exception is when English units are used as identifiers in trade, such as “3½-in disk drive.” Avoid combining SI and CGS units, such as current in amperes and magnetic field in oersteds. This often leads to confusion because equations do not balance dimensionally. If you must use mixed units, clearly state the units for each quantity in an equation.</w:t>
-      </w:r>
-    </w:p>
-    <w:p>
-      <w:pPr>
-        <w:pStyle w:val="Text"/>
-      </w:pPr>
-      <w:r>
-        <w:t xml:space="preserve">The SI unit for magnetic field strength </w:t>
-      </w:r>
-      <w:r>
-        <w:rPr>
-          <w:i/>
-          <w:iCs/>
-        </w:rPr>
-        <w:t>H</w:t>
-      </w:r>
-      <w:r>
-        <w:t xml:space="preserve"> is A/m. However, if you wish to use units of T, either refer to magnetic flux density </w:t>
-      </w:r>
-      <w:r>
-        <w:rPr>
-          <w:i/>
-          <w:iCs/>
-        </w:rPr>
-        <w:t>B</w:t>
-      </w:r>
-      <w:r>
-        <w:t xml:space="preserve"> or magnetic field strength symbolized as µ</w:t>
-      </w:r>
-      <w:r>
-        <w:rPr>
-          <w:vertAlign w:val="subscript"/>
-        </w:rPr>
-        <w:t>0</w:t>
-      </w:r>
-      <w:r>
-        <w:rPr>
-          <w:i/>
-          <w:iCs/>
-        </w:rPr>
-        <w:t>H</w:t>
-      </w:r>
-      <w:r>
-        <w:t>. Use the center dot to separate compound units, e.g., “A·m</w:t>
-      </w:r>
-      <w:r>
-        <w:rPr>
-          <w:vertAlign w:val="superscript"/>
-        </w:rPr>
-        <w:t>2</w:t>
-      </w:r>
-      <w:r>
-        <w:t>.”</w:t>
-      </w:r>
-    </w:p>
-    <w:p>
-      <w:pPr>
-        <w:pStyle w:val="Heading1"/>
-      </w:pPr>
-      <w:r>
-        <w:t>Some Common Mistakes</w:t>
-      </w:r>
-    </w:p>
-    <w:p>
-      <w:pPr>
-        <w:pStyle w:val="Text"/>
-      </w:pPr>
-      <w:r>
-        <w:t>The word “data” is plural, not singular. The subscript for the permeability of vacuum µ</w:t>
-      </w:r>
-      <w:r>
-        <w:rPr>
-          <w:vertAlign w:val="subscript"/>
-        </w:rPr>
-        <w:t>0</w:t>
-      </w:r>
-      <w:r>
-        <w:t xml:space="preserve"> is zero, not a lowercase letter “o.” The term for residual magnetization is “remanence”; the adjective is “remanent”; do not write “remnance” or “remnant.” Use the word “micrometer” instead of “micron.” A graph within a graph is an “inset,” not an “insert.” The word “alternatively” is preferred to the word “alternately” (unless you really mean something that alternates). Use the word “whereas” instead of “while” (unless you are referring to simultaneous events). Do not use the word “essentially” to mean “approximately” or “effectively.” Do not use the word “issue” as a euphemism for “problem.” When compositions are not specified, separate chemical symbols by en-dashes; for example, “NiMn” indicates the intermetallic compound Ni</w:t>
-      </w:r>
-      <w:r>
-        <w:rPr>
-          <w:vertAlign w:val="subscript"/>
-        </w:rPr>
-        <w:t>0.5</w:t>
-      </w:r>
-      <w:r>
-        <w:t>Mn</w:t>
-      </w:r>
-      <w:r>
-        <w:rPr>
-          <w:vertAlign w:val="subscript"/>
-        </w:rPr>
-        <w:t>0.5</w:t>
-      </w:r>
-      <w:r>
-        <w:t xml:space="preserve"> whereas “Ni–Mn” indicates an alloy of some composition Ni</w:t>
-      </w:r>
-      <w:r>
-        <w:rPr>
-          <w:vertAlign w:val="subscript"/>
-        </w:rPr>
-        <w:t>x</w:t>
-      </w:r>
-      <w:r>
-        <w:t>Mn</w:t>
-      </w:r>
-      <w:r>
-        <w:rPr>
-          <w:vertAlign w:val="subscript"/>
-        </w:rPr>
-        <w:t>1-x</w:t>
-      </w:r>
-      <w:r>
-        <w:t>.</w:t>
-      </w:r>
-    </w:p>
-    <w:p>
-      <w:pPr>
-        <w:pStyle w:val="Text"/>
-      </w:pPr>
-      <w:r>
-        <w:t xml:space="preserve">Be aware of the different meanings of the homophones “affect” (usually a verb) and “effect” (usually a noun), “complement” and “compliment,” “discreet” and “discrete,” “principal” (e.g., “principal investigator”) and “principle” (e.g., “principle of measurement”). Do not confuse “imply” and “infer.” </w:t>
-      </w:r>
-    </w:p>
-    <w:p>
-      <w:pPr>
-        <w:pStyle w:val="Text"/>
-      </w:pPr>
-      <w:r>
-        <w:t>Prefixes such as “non,” “sub,” “micro,” “multi,” and “ultra” are not independent words; they should be joined to the words they modify, usually without a hyphen. There is no period after the “et” in the Latin abbreviation “</w:t>
-      </w:r>
-      <w:r>
-        <w:rPr>
-          <w:i/>
-          <w:iCs/>
-        </w:rPr>
-        <w:t>et al.</w:t>
-      </w:r>
-      <w:r>
-        <w:t>” (it is also italicized). The abbreviation “i.e.,” means “that is,” and the abbreviation “e.g.,” means “for example” (these abbreviations are not italicized).</w:t>
-      </w:r>
-    </w:p>
-    <w:p>
-      <w:pPr>
-        <w:pStyle w:val="Text"/>
-      </w:pPr>
-      <w:r>
-        <w:t>A general IEEE style</w:t>
-      </w:r>
-      <w:r>
-        <w:t xml:space="preserve">guide is available at </w:t>
-      </w:r>
-      <w:hyperlink r:id="rId12" w:tgtFrame="_blank" w:history="1">
-        <w:r>
-          <w:rPr>
-            <w:rStyle w:val="Hyperlink"/>
-            <w:color w:val="1155CC"/>
-            <w:sz w:val="19"/>
-            <w:szCs w:val="19"/>
-            <w:shd w:val="clear" w:color="auto" w:fill="FFFFFF"/>
-          </w:rPr>
-          <w:t>www.ieee.org/authortools</w:t>
-        </w:r>
-      </w:hyperlink>
-      <w:r>
         <w:rPr>
           <w:rStyle w:val="Hyperlink"/>
           <w:color w:val="1155CC"/>
@@ -927,7 +1603,6 @@
           <w:noProof/>
           <w:lang w:val="pt-PT" w:eastAsia="pt-PT"/>
         </w:rPr>
-        <w:lastRenderedPageBreak/>
         <mc:AlternateContent>
           <mc:Choice Requires="wps">
             <w:drawing>
@@ -968,7 +1643,7 @@
                         </a:ln>
                         <a:extLst>
                           <a:ext uri="{91240B29-F687-4f45-9708-019B960494DF}">
-                            <a14:hiddenLine xmlns:o="urn:schemas-microsoft-com:office:office" xmlns:v="urn:schemas-microsoft-com:vml" xmlns:w10="urn:schemas-microsoft-com:office:word" xmlns:w="http://schemas.openxmlformats.org/wordprocessingml/2006/main" xmlns:a14="http://schemas.microsoft.com/office/drawing/2010/main" xmlns="" w="9525">
+                            <a14:hiddenLine xmlns="" xmlns:a14="http://schemas.microsoft.com/office/drawing/2010/main" xmlns:w="http://schemas.openxmlformats.org/wordprocessingml/2006/main" xmlns:w10="urn:schemas-microsoft-com:office:word" xmlns:v="urn:schemas-microsoft-com:vml" xmlns:o="urn:schemas-microsoft-com:office:office" w="9525">
                               <a:solidFill>
                                 <a:srgbClr val="000000"/>
                               </a:solidFill>
@@ -1011,7 +1686,7 @@
                                           </pic:cNvPicPr>
                                         </pic:nvPicPr>
                                         <pic:blipFill>
-                                          <a:blip r:embed="rId13">
+                                          <a:blip r:embed="rId9">
                                             <a:extLst>
                                               <a:ext uri="{28A0092B-C50C-407E-A947-70E740481C1C}">
                                                 <a14:useLocalDpi xmlns:a14="http://schemas.microsoft.com/office/drawing/2010/main" val="0"/>
@@ -1097,6 +1772,7 @@
                           <w:noProof/>
                           <w:sz w:val="20"/>
                           <w:szCs w:val="20"/>
+                          <w:lang w:val="pt-PT" w:eastAsia="pt-PT"/>
                         </w:rPr>
                         <w:drawing>
                           <wp:inline distT="0" distB="0" distL="0" distR="0">
@@ -1116,7 +1792,7 @@
                                     </pic:cNvPicPr>
                                   </pic:nvPicPr>
                                   <pic:blipFill>
-                                    <a:blip r:embed="rId14">
+                                    <a:blip r:embed="rId9">
                                       <a:extLst>
                                         <a:ext uri="{28A0092B-C50C-407E-A947-70E740481C1C}">
                                           <a14:useLocalDpi xmlns:a14="http://schemas.microsoft.com/office/drawing/2010/main" val="0"/>
@@ -1219,7 +1895,7 @@
                         </a:ln>
                         <a:extLst>
                           <a:ext uri="{91240B29-F687-4f45-9708-019B960494DF}">
-                            <a14:hiddenLine xmlns:o="urn:schemas-microsoft-com:office:office" xmlns:v="urn:schemas-microsoft-com:vml" xmlns:w10="urn:schemas-microsoft-com:office:word" xmlns:w="http://schemas.openxmlformats.org/wordprocessingml/2006/main" xmlns:a14="http://schemas.microsoft.com/office/drawing/2010/main" xmlns="" w="9525">
+                            <a14:hiddenLine xmlns="" xmlns:a14="http://schemas.microsoft.com/office/drawing/2010/main" xmlns:w="http://schemas.openxmlformats.org/wordprocessingml/2006/main" xmlns:w10="urn:schemas-microsoft-com:office:word" xmlns:v="urn:schemas-microsoft-com:vml" xmlns:o="urn:schemas-microsoft-com:office:office" w="9525">
                               <a:solidFill>
                                 <a:srgbClr val="000000"/>
                               </a:solidFill>
@@ -1450,7 +2126,23 @@
                                       <w:sz w:val="16"/>
                                       <w:szCs w:val="16"/>
                                     </w:rPr>
-                                    <w:t xml:space="preserve">1 Mx </w:t>
+                                    <w:t xml:space="preserve">1 </w:t>
+                                  </w:r>
+                                  <w:proofErr w:type="spellStart"/>
+                                  <w:r>
+                                    <w:rPr>
+                                      <w:sz w:val="16"/>
+                                      <w:szCs w:val="16"/>
+                                    </w:rPr>
+                                    <w:t>Mx</w:t>
+                                  </w:r>
+                                  <w:proofErr w:type="spellEnd"/>
+                                  <w:r>
+                                    <w:rPr>
+                                      <w:sz w:val="16"/>
+                                      <w:szCs w:val="16"/>
+                                    </w:rPr>
+                                    <w:t xml:space="preserve"> </w:t>
                                   </w:r>
                                   <w:r>
                                     <w:rPr>
@@ -1487,7 +2179,23 @@
                                       <w:sz w:val="16"/>
                                       <w:szCs w:val="16"/>
                                     </w:rPr>
-                                    <w:t xml:space="preserve"> Wb = 10</w:t>
+                                    <w:t xml:space="preserve"> </w:t>
+                                  </w:r>
+                                  <w:proofErr w:type="spellStart"/>
+                                  <w:r>
+                                    <w:rPr>
+                                      <w:sz w:val="16"/>
+                                      <w:szCs w:val="16"/>
+                                    </w:rPr>
+                                    <w:t>Wb</w:t>
+                                  </w:r>
+                                  <w:proofErr w:type="spellEnd"/>
+                                  <w:r>
+                                    <w:rPr>
+                                      <w:sz w:val="16"/>
+                                      <w:szCs w:val="16"/>
+                                    </w:rPr>
+                                    <w:t xml:space="preserve"> = 10</w:t>
                                   </w:r>
                                   <w:r>
                                     <w:rPr>
@@ -1670,7 +2378,23 @@
                                       <w:sz w:val="16"/>
                                       <w:szCs w:val="16"/>
                                     </w:rPr>
-                                    <w:t xml:space="preserve"> Wb/m</w:t>
+                                    <w:t xml:space="preserve"> </w:t>
+                                  </w:r>
+                                  <w:proofErr w:type="spellStart"/>
+                                  <w:r>
+                                    <w:rPr>
+                                      <w:sz w:val="16"/>
+                                      <w:szCs w:val="16"/>
+                                    </w:rPr>
+                                    <w:t>Wb</w:t>
+                                  </w:r>
+                                  <w:proofErr w:type="spellEnd"/>
+                                  <w:r>
+                                    <w:rPr>
+                                      <w:sz w:val="16"/>
+                                      <w:szCs w:val="16"/>
+                                    </w:rPr>
+                                    <w:t>/m</w:t>
                                   </w:r>
                                   <w:r>
                                     <w:rPr>
@@ -1762,7 +2486,23 @@
                                       <w:sz w:val="16"/>
                                       <w:szCs w:val="16"/>
                                     </w:rPr>
-                                    <w:t xml:space="preserve">1 Oe </w:t>
+                                    <w:t xml:space="preserve">1 </w:t>
+                                  </w:r>
+                                  <w:proofErr w:type="spellStart"/>
+                                  <w:r>
+                                    <w:rPr>
+                                      <w:sz w:val="16"/>
+                                      <w:szCs w:val="16"/>
+                                    </w:rPr>
+                                    <w:t>Oe</w:t>
+                                  </w:r>
+                                  <w:proofErr w:type="spellEnd"/>
+                                  <w:r>
+                                    <w:rPr>
+                                      <w:sz w:val="16"/>
+                                      <w:szCs w:val="16"/>
+                                    </w:rPr>
+                                    <w:t xml:space="preserve"> </w:t>
                                   </w:r>
                                   <w:r>
                                     <w:rPr>
@@ -1883,14 +2623,14 @@
                                     <w:rPr>
                                       <w:sz w:val="16"/>
                                       <w:szCs w:val="16"/>
-                                      <w:lang w:val="pt-PT"/>
+                                      <w:lang w:val="fr-FR"/>
                                     </w:rPr>
                                   </w:pPr>
                                   <w:r>
                                     <w:rPr>
                                       <w:sz w:val="16"/>
                                       <w:szCs w:val="16"/>
-                                      <w:lang w:val="pt-PT"/>
+                                      <w:lang w:val="fr-FR"/>
                                     </w:rPr>
                                     <w:t xml:space="preserve">1 erg/G = 1 emu </w:t>
                                   </w:r>
@@ -1900,14 +2640,14 @@
                                     <w:rPr>
                                       <w:sz w:val="16"/>
                                       <w:szCs w:val="16"/>
-                                      <w:lang w:val="pt-PT"/>
+                                      <w:lang w:val="fr-FR"/>
                                     </w:rPr>
                                   </w:pPr>
                                   <w:r>
                                     <w:rPr>
                                       <w:sz w:val="16"/>
                                       <w:szCs w:val="16"/>
-                                      <w:lang w:val="pt-PT"/>
+                                      <w:lang w:val="fr-FR"/>
                                     </w:rPr>
                                     <w:t xml:space="preserve">  </w:t>
                                   </w:r>
@@ -1922,7 +2662,7 @@
                                     <w:rPr>
                                       <w:sz w:val="16"/>
                                       <w:szCs w:val="16"/>
-                                      <w:lang w:val="pt-PT"/>
+                                      <w:lang w:val="fr-FR"/>
                                     </w:rPr>
                                     <w:t xml:space="preserve"> 10</w:t>
                                   </w:r>
@@ -1939,7 +2679,7 @@
                                       <w:sz w:val="16"/>
                                       <w:szCs w:val="16"/>
                                       <w:vertAlign w:val="superscript"/>
-                                      <w:lang w:val="pt-PT"/>
+                                      <w:lang w:val="fr-FR"/>
                                     </w:rPr>
                                     <w:t>3</w:t>
                                   </w:r>
@@ -1947,7 +2687,7 @@
                                     <w:rPr>
                                       <w:sz w:val="16"/>
                                       <w:szCs w:val="16"/>
-                                      <w:lang w:val="pt-PT"/>
+                                      <w:lang w:val="fr-FR"/>
                                     </w:rPr>
                                     <w:t xml:space="preserve"> A·m</w:t>
                                   </w:r>
@@ -1956,7 +2696,7 @@
                                       <w:sz w:val="16"/>
                                       <w:szCs w:val="16"/>
                                       <w:vertAlign w:val="superscript"/>
-                                      <w:lang w:val="pt-PT"/>
+                                      <w:lang w:val="fr-FR"/>
                                     </w:rPr>
                                     <w:t>2</w:t>
                                   </w:r>
@@ -1964,7 +2704,7 @@
                                     <w:rPr>
                                       <w:sz w:val="16"/>
                                       <w:szCs w:val="16"/>
-                                      <w:lang w:val="pt-PT"/>
+                                      <w:lang w:val="fr-FR"/>
                                     </w:rPr>
                                     <w:t xml:space="preserve"> = 10</w:t>
                                   </w:r>
@@ -1981,7 +2721,7 @@
                                       <w:sz w:val="16"/>
                                       <w:szCs w:val="16"/>
                                       <w:vertAlign w:val="superscript"/>
-                                      <w:lang w:val="pt-PT"/>
+                                      <w:lang w:val="fr-FR"/>
                                     </w:rPr>
                                     <w:t>3</w:t>
                                   </w:r>
@@ -1989,7 +2729,7 @@
                                     <w:rPr>
                                       <w:sz w:val="16"/>
                                       <w:szCs w:val="16"/>
-                                      <w:lang w:val="pt-PT"/>
+                                      <w:lang w:val="fr-FR"/>
                                     </w:rPr>
                                     <w:t xml:space="preserve"> J/T</w:t>
                                   </w:r>
@@ -2094,7 +2834,25 @@
                                       <w:szCs w:val="16"/>
                                       <w:lang w:val="pt-PT"/>
                                     </w:rPr>
-                                    <w:t>) = 1 emu/cm</w:t>
+                                    <w:t xml:space="preserve">) = 1 </w:t>
+                                  </w:r>
+                                  <w:proofErr w:type="spellStart"/>
+                                  <w:r>
+                                    <w:rPr>
+                                      <w:sz w:val="16"/>
+                                      <w:szCs w:val="16"/>
+                                      <w:lang w:val="pt-PT"/>
+                                    </w:rPr>
+                                    <w:t>emu</w:t>
+                                  </w:r>
+                                  <w:proofErr w:type="spellEnd"/>
+                                  <w:r>
+                                    <w:rPr>
+                                      <w:sz w:val="16"/>
+                                      <w:szCs w:val="16"/>
+                                      <w:lang w:val="pt-PT"/>
+                                    </w:rPr>
+                                    <w:t>/cm</w:t>
                                   </w:r>
                                   <w:r>
                                     <w:rPr>
@@ -2373,7 +3131,23 @@
                                       <w:sz w:val="16"/>
                                       <w:szCs w:val="16"/>
                                     </w:rPr>
-                                    <w:t xml:space="preserve">1 erg/(G·g) = 1 emu/g </w:t>
+                                    <w:t>1 erg/(</w:t>
+                                  </w:r>
+                                  <w:proofErr w:type="spellStart"/>
+                                  <w:r>
+                                    <w:rPr>
+                                      <w:sz w:val="16"/>
+                                      <w:szCs w:val="16"/>
+                                    </w:rPr>
+                                    <w:t>G·g</w:t>
+                                  </w:r>
+                                  <w:proofErr w:type="spellEnd"/>
+                                  <w:r>
+                                    <w:rPr>
+                                      <w:sz w:val="16"/>
+                                      <w:szCs w:val="16"/>
+                                    </w:rPr>
+                                    <w:t xml:space="preserve">) = 1 emu/g </w:t>
                                   </w:r>
                                   <w:r>
                                     <w:rPr>
@@ -2503,7 +3277,25 @@
                                       <w:szCs w:val="16"/>
                                       <w:lang w:val="pt-PT"/>
                                     </w:rPr>
-                                    <w:t xml:space="preserve">1 erg/G = 1 emu </w:t>
+                                    <w:t xml:space="preserve">1 erg/G = 1 </w:t>
+                                  </w:r>
+                                  <w:proofErr w:type="spellStart"/>
+                                  <w:r>
+                                    <w:rPr>
+                                      <w:sz w:val="16"/>
+                                      <w:szCs w:val="16"/>
+                                      <w:lang w:val="pt-PT"/>
+                                    </w:rPr>
+                                    <w:t>emu</w:t>
+                                  </w:r>
+                                  <w:proofErr w:type="spellEnd"/>
+                                  <w:r>
+                                    <w:rPr>
+                                      <w:sz w:val="16"/>
+                                      <w:szCs w:val="16"/>
+                                      <w:lang w:val="pt-PT"/>
+                                    </w:rPr>
+                                    <w:t xml:space="preserve"> </w:t>
                                   </w:r>
                                 </w:p>
                                 <w:p>
@@ -2590,8 +3382,18 @@
                                       <w:szCs w:val="16"/>
                                       <w:lang w:val="pt-PT"/>
                                     </w:rPr>
-                                    <w:t xml:space="preserve"> Wb·m</w:t>
-                                  </w:r>
+                                    <w:t xml:space="preserve"> </w:t>
+                                  </w:r>
+                                  <w:proofErr w:type="spellStart"/>
+                                  <w:r>
+                                    <w:rPr>
+                                      <w:sz w:val="16"/>
+                                      <w:szCs w:val="16"/>
+                                      <w:lang w:val="pt-PT"/>
+                                    </w:rPr>
+                                    <w:t>Wb·m</w:t>
+                                  </w:r>
+                                  <w:proofErr w:type="spellEnd"/>
                                 </w:p>
                               </w:tc>
                             </w:tr>
@@ -2667,14 +3469,14 @@
                                     <w:rPr>
                                       <w:sz w:val="16"/>
                                       <w:szCs w:val="16"/>
-                                      <w:lang w:val="pt-PT"/>
+                                      <w:lang w:val="fr-FR"/>
                                     </w:rPr>
                                   </w:pPr>
                                   <w:r>
                                     <w:rPr>
                                       <w:sz w:val="16"/>
                                       <w:szCs w:val="16"/>
-                                      <w:lang w:val="pt-PT"/>
+                                      <w:lang w:val="fr-FR"/>
                                     </w:rPr>
                                     <w:t>1 erg/(G·cm</w:t>
                                   </w:r>
@@ -2683,7 +3485,7 @@
                                       <w:sz w:val="16"/>
                                       <w:szCs w:val="16"/>
                                       <w:vertAlign w:val="superscript"/>
-                                      <w:lang w:val="pt-PT"/>
+                                      <w:lang w:val="fr-FR"/>
                                     </w:rPr>
                                     <w:t>3</w:t>
                                   </w:r>
@@ -2691,7 +3493,7 @@
                                     <w:rPr>
                                       <w:sz w:val="16"/>
                                       <w:szCs w:val="16"/>
-                                      <w:lang w:val="pt-PT"/>
+                                      <w:lang w:val="fr-FR"/>
                                     </w:rPr>
                                     <w:t>) = 1 emu/cm</w:t>
                                   </w:r>
@@ -2700,7 +3502,7 @@
                                       <w:sz w:val="16"/>
                                       <w:szCs w:val="16"/>
                                       <w:vertAlign w:val="superscript"/>
-                                      <w:lang w:val="pt-PT"/>
+                                      <w:lang w:val="fr-FR"/>
                                     </w:rPr>
                                     <w:t>3</w:t>
                                   </w:r>
@@ -2710,14 +3512,14 @@
                                     <w:rPr>
                                       <w:sz w:val="16"/>
                                       <w:szCs w:val="16"/>
-                                      <w:lang w:val="pt-PT"/>
+                                      <w:lang w:val="fr-FR"/>
                                     </w:rPr>
                                   </w:pPr>
                                   <w:r>
                                     <w:rPr>
                                       <w:sz w:val="16"/>
                                       <w:szCs w:val="16"/>
-                                      <w:lang w:val="pt-PT"/>
+                                      <w:lang w:val="fr-FR"/>
                                     </w:rPr>
                                     <w:t xml:space="preserve">  </w:t>
                                   </w:r>
@@ -2732,7 +3534,7 @@
                                     <w:rPr>
                                       <w:sz w:val="16"/>
                                       <w:szCs w:val="16"/>
-                                      <w:lang w:val="pt-PT"/>
+                                      <w:lang w:val="fr-FR"/>
                                     </w:rPr>
                                     <w:t xml:space="preserve"> 4</w:t>
                                   </w:r>
@@ -2747,7 +3549,7 @@
                                     <w:rPr>
                                       <w:sz w:val="16"/>
                                       <w:szCs w:val="16"/>
-                                      <w:lang w:val="pt-PT"/>
+                                      <w:lang w:val="fr-FR"/>
                                     </w:rPr>
                                     <w:t xml:space="preserve"> </w:t>
                                   </w:r>
@@ -2762,7 +3564,7 @@
                                     <w:rPr>
                                       <w:sz w:val="16"/>
                                       <w:szCs w:val="16"/>
-                                      <w:lang w:val="pt-PT"/>
+                                      <w:lang w:val="fr-FR"/>
                                     </w:rPr>
                                     <w:t xml:space="preserve"> 10</w:t>
                                   </w:r>
@@ -2779,7 +3581,7 @@
                                       <w:sz w:val="16"/>
                                       <w:szCs w:val="16"/>
                                       <w:vertAlign w:val="superscript"/>
-                                      <w:lang w:val="pt-PT"/>
+                                      <w:lang w:val="fr-FR"/>
                                     </w:rPr>
                                     <w:t>4</w:t>
                                   </w:r>
@@ -2787,7 +3589,7 @@
                                     <w:rPr>
                                       <w:sz w:val="16"/>
                                       <w:szCs w:val="16"/>
-                                      <w:lang w:val="pt-PT"/>
+                                      <w:lang w:val="fr-FR"/>
                                     </w:rPr>
                                     <w:t xml:space="preserve"> T</w:t>
                                   </w:r>
@@ -3308,7 +4110,39 @@
                                       <w:sz w:val="16"/>
                                       <w:szCs w:val="16"/>
                                     </w:rPr>
-                                    <w:t xml:space="preserve"> Wb/(A·m)</w:t>
+                                    <w:t xml:space="preserve"> </w:t>
+                                  </w:r>
+                                  <w:proofErr w:type="spellStart"/>
+                                  <w:r>
+                                    <w:rPr>
+                                      <w:sz w:val="16"/>
+                                      <w:szCs w:val="16"/>
+                                    </w:rPr>
+                                    <w:t>Wb</w:t>
+                                  </w:r>
+                                  <w:proofErr w:type="spellEnd"/>
+                                  <w:r>
+                                    <w:rPr>
+                                      <w:sz w:val="16"/>
+                                      <w:szCs w:val="16"/>
+                                    </w:rPr>
+                                    <w:t>/(</w:t>
+                                  </w:r>
+                                  <w:proofErr w:type="spellStart"/>
+                                  <w:r>
+                                    <w:rPr>
+                                      <w:sz w:val="16"/>
+                                      <w:szCs w:val="16"/>
+                                    </w:rPr>
+                                    <w:t>A·m</w:t>
+                                  </w:r>
+                                  <w:proofErr w:type="spellEnd"/>
+                                  <w:r>
+                                    <w:rPr>
+                                      <w:sz w:val="16"/>
+                                      <w:szCs w:val="16"/>
+                                    </w:rPr>
+                                    <w:t>)</w:t>
                                   </w:r>
                                 </w:p>
                               </w:tc>
@@ -3710,6 +4544,8 @@
                             <w:pPr>
                               <w:pStyle w:val="FootnoteText"/>
                             </w:pPr>
+                            <w:proofErr w:type="spellStart"/>
+                            <w:proofErr w:type="gramStart"/>
                             <w:r>
                               <w:rPr>
                                 <w:vertAlign w:val="superscript"/>
@@ -3717,7 +4553,60 @@
                               <w:t>a</w:t>
                             </w:r>
                             <w:r>
-                              <w:t>Gaussian units are the same as cg emu for magnetostatics; Mx = maxwell, G = gauss, Oe = oersted; Wb = weber, V = volt, s = second, T = tesla, m = meter, A = ampere, J = joule, kg = kilogram, H = henry.</w:t>
+                              <w:t>Gaussian</w:t>
+                            </w:r>
+                            <w:proofErr w:type="spellEnd"/>
+                            <w:proofErr w:type="gramEnd"/>
+                            <w:r>
+                              <w:t xml:space="preserve"> units are the same as cg emu for </w:t>
+                            </w:r>
+                            <w:proofErr w:type="spellStart"/>
+                            <w:r>
+                              <w:t>magnetostatics</w:t>
+                            </w:r>
+                            <w:proofErr w:type="spellEnd"/>
+                            <w:r>
+                              <w:t xml:space="preserve">; </w:t>
+                            </w:r>
+                            <w:proofErr w:type="spellStart"/>
+                            <w:r>
+                              <w:t>Mx</w:t>
+                            </w:r>
+                            <w:proofErr w:type="spellEnd"/>
+                            <w:r>
+                              <w:t xml:space="preserve"> = </w:t>
+                            </w:r>
+                            <w:proofErr w:type="spellStart"/>
+                            <w:r>
+                              <w:t>maxwell</w:t>
+                            </w:r>
+                            <w:proofErr w:type="spellEnd"/>
+                            <w:r>
+                              <w:t xml:space="preserve">, G = gauss, </w:t>
+                            </w:r>
+                            <w:proofErr w:type="spellStart"/>
+                            <w:r>
+                              <w:t>Oe</w:t>
+                            </w:r>
+                            <w:proofErr w:type="spellEnd"/>
+                            <w:r>
+                              <w:t xml:space="preserve"> = </w:t>
+                            </w:r>
+                            <w:proofErr w:type="spellStart"/>
+                            <w:r>
+                              <w:t>oersted</w:t>
+                            </w:r>
+                            <w:proofErr w:type="spellEnd"/>
+                            <w:r>
+                              <w:t xml:space="preserve">; </w:t>
+                            </w:r>
+                            <w:proofErr w:type="spellStart"/>
+                            <w:r>
+                              <w:t>Wb</w:t>
+                            </w:r>
+                            <w:proofErr w:type="spellEnd"/>
+                            <w:r>
+                              <w:t xml:space="preserve"> = weber, V = volt, s = second, T = tesla, m = meter, A = ampere, J = joule, kg = kilogram, H = henry.</w:t>
                             </w:r>
                           </w:p>
                           <w:p>
@@ -3745,10 +4634,6 @@
           </mc:Choice>
           <mc:Fallback>
             <w:pict>
-              <v:shapetype id="_x0000_t202" coordsize="21600,21600" o:spt="202" path="m,l,21600r21600,l21600,xe">
-                <v:stroke joinstyle="miter"/>
-                <v:path gradientshapeok="t" o:connecttype="rect"/>
-              </v:shapetype>
               <v:shape id="Text Box 2" o:spid="_x0000_s1027" type="#_x0000_t202" style="position:absolute;margin-left:270pt;margin-top:0;width:248.4pt;height:318.8pt;z-index:251655680;visibility:visible;mso-wrap-style:square;mso-width-percent:0;mso-height-percent:0;mso-wrap-distance-left:9pt;mso-wrap-distance-top:0;mso-wrap-distance-right:9pt;mso-wrap-distance-bottom:0;mso-position-horizontal:absolute;mso-position-horizontal-relative:margin;mso-position-vertical:absolute;mso-position-vertical-relative:margin;mso-width-percent:0;mso-height-percent:0;mso-width-relative:page;mso-height-relative:page;v-text-anchor:top" o:gfxdata="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" o:allowincell="f" stroked="f">
                 <v:textbox inset="0,0,0,0">
                   <w:txbxContent>
@@ -3970,7 +4855,23 @@
                                 <w:sz w:val="16"/>
                                 <w:szCs w:val="16"/>
                               </w:rPr>
-                              <w:t xml:space="preserve">1 Mx </w:t>
+                              <w:t xml:space="preserve">1 </w:t>
+                            </w:r>
+                            <w:proofErr w:type="spellStart"/>
+                            <w:r>
+                              <w:rPr>
+                                <w:sz w:val="16"/>
+                                <w:szCs w:val="16"/>
+                              </w:rPr>
+                              <w:t>Mx</w:t>
+                            </w:r>
+                            <w:proofErr w:type="spellEnd"/>
+                            <w:r>
+                              <w:rPr>
+                                <w:sz w:val="16"/>
+                                <w:szCs w:val="16"/>
+                              </w:rPr>
+                              <w:t xml:space="preserve"> </w:t>
                             </w:r>
                             <w:r>
                               <w:rPr>
@@ -4007,7 +4908,23 @@
                                 <w:sz w:val="16"/>
                                 <w:szCs w:val="16"/>
                               </w:rPr>
-                              <w:t xml:space="preserve"> Wb = 10</w:t>
+                              <w:t xml:space="preserve"> </w:t>
+                            </w:r>
+                            <w:proofErr w:type="spellStart"/>
+                            <w:r>
+                              <w:rPr>
+                                <w:sz w:val="16"/>
+                                <w:szCs w:val="16"/>
+                              </w:rPr>
+                              <w:t>Wb</w:t>
+                            </w:r>
+                            <w:proofErr w:type="spellEnd"/>
+                            <w:r>
+                              <w:rPr>
+                                <w:sz w:val="16"/>
+                                <w:szCs w:val="16"/>
+                              </w:rPr>
+                              <w:t xml:space="preserve"> = 10</w:t>
                             </w:r>
                             <w:r>
                               <w:rPr>
@@ -4190,7 +5107,23 @@
                                 <w:sz w:val="16"/>
                                 <w:szCs w:val="16"/>
                               </w:rPr>
-                              <w:t xml:space="preserve"> Wb/m</w:t>
+                              <w:t xml:space="preserve"> </w:t>
+                            </w:r>
+                            <w:proofErr w:type="spellStart"/>
+                            <w:r>
+                              <w:rPr>
+                                <w:sz w:val="16"/>
+                                <w:szCs w:val="16"/>
+                              </w:rPr>
+                              <w:t>Wb</w:t>
+                            </w:r>
+                            <w:proofErr w:type="spellEnd"/>
+                            <w:r>
+                              <w:rPr>
+                                <w:sz w:val="16"/>
+                                <w:szCs w:val="16"/>
+                              </w:rPr>
+                              <w:t>/m</w:t>
                             </w:r>
                             <w:r>
                               <w:rPr>
@@ -4282,7 +5215,23 @@
                                 <w:sz w:val="16"/>
                                 <w:szCs w:val="16"/>
                               </w:rPr>
-                              <w:t xml:space="preserve">1 Oe </w:t>
+                              <w:t xml:space="preserve">1 </w:t>
+                            </w:r>
+                            <w:proofErr w:type="spellStart"/>
+                            <w:r>
+                              <w:rPr>
+                                <w:sz w:val="16"/>
+                                <w:szCs w:val="16"/>
+                              </w:rPr>
+                              <w:t>Oe</w:t>
+                            </w:r>
+                            <w:proofErr w:type="spellEnd"/>
+                            <w:r>
+                              <w:rPr>
+                                <w:sz w:val="16"/>
+                                <w:szCs w:val="16"/>
+                              </w:rPr>
+                              <w:t xml:space="preserve"> </w:t>
                             </w:r>
                             <w:r>
                               <w:rPr>
@@ -4403,14 +5352,14 @@
                               <w:rPr>
                                 <w:sz w:val="16"/>
                                 <w:szCs w:val="16"/>
-                                <w:lang w:val="pt-PT"/>
+                                <w:lang w:val="fr-FR"/>
                               </w:rPr>
                             </w:pPr>
                             <w:r>
                               <w:rPr>
                                 <w:sz w:val="16"/>
                                 <w:szCs w:val="16"/>
-                                <w:lang w:val="pt-PT"/>
+                                <w:lang w:val="fr-FR"/>
                               </w:rPr>
                               <w:t xml:space="preserve">1 erg/G = 1 emu </w:t>
                             </w:r>
@@ -4420,14 +5369,14 @@
                               <w:rPr>
                                 <w:sz w:val="16"/>
                                 <w:szCs w:val="16"/>
-                                <w:lang w:val="pt-PT"/>
+                                <w:lang w:val="fr-FR"/>
                               </w:rPr>
                             </w:pPr>
                             <w:r>
                               <w:rPr>
                                 <w:sz w:val="16"/>
                                 <w:szCs w:val="16"/>
-                                <w:lang w:val="pt-PT"/>
+                                <w:lang w:val="fr-FR"/>
                               </w:rPr>
                               <w:t xml:space="preserve">  </w:t>
                             </w:r>
@@ -4442,7 +5391,7 @@
                               <w:rPr>
                                 <w:sz w:val="16"/>
                                 <w:szCs w:val="16"/>
-                                <w:lang w:val="pt-PT"/>
+                                <w:lang w:val="fr-FR"/>
                               </w:rPr>
                               <w:t xml:space="preserve"> 10</w:t>
                             </w:r>
@@ -4459,7 +5408,7 @@
                                 <w:sz w:val="16"/>
                                 <w:szCs w:val="16"/>
                                 <w:vertAlign w:val="superscript"/>
-                                <w:lang w:val="pt-PT"/>
+                                <w:lang w:val="fr-FR"/>
                               </w:rPr>
                               <w:t>3</w:t>
                             </w:r>
@@ -4467,7 +5416,7 @@
                               <w:rPr>
                                 <w:sz w:val="16"/>
                                 <w:szCs w:val="16"/>
-                                <w:lang w:val="pt-PT"/>
+                                <w:lang w:val="fr-FR"/>
                               </w:rPr>
                               <w:t xml:space="preserve"> A·m</w:t>
                             </w:r>
@@ -4476,7 +5425,7 @@
                                 <w:sz w:val="16"/>
                                 <w:szCs w:val="16"/>
                                 <w:vertAlign w:val="superscript"/>
-                                <w:lang w:val="pt-PT"/>
+                                <w:lang w:val="fr-FR"/>
                               </w:rPr>
                               <w:t>2</w:t>
                             </w:r>
@@ -4484,7 +5433,7 @@
                               <w:rPr>
                                 <w:sz w:val="16"/>
                                 <w:szCs w:val="16"/>
-                                <w:lang w:val="pt-PT"/>
+                                <w:lang w:val="fr-FR"/>
                               </w:rPr>
                               <w:t xml:space="preserve"> = 10</w:t>
                             </w:r>
@@ -4501,7 +5450,7 @@
                                 <w:sz w:val="16"/>
                                 <w:szCs w:val="16"/>
                                 <w:vertAlign w:val="superscript"/>
-                                <w:lang w:val="pt-PT"/>
+                                <w:lang w:val="fr-FR"/>
                               </w:rPr>
                               <w:t>3</w:t>
                             </w:r>
@@ -4509,7 +5458,7 @@
                               <w:rPr>
                                 <w:sz w:val="16"/>
                                 <w:szCs w:val="16"/>
-                                <w:lang w:val="pt-PT"/>
+                                <w:lang w:val="fr-FR"/>
                               </w:rPr>
                               <w:t xml:space="preserve"> J/T</w:t>
                             </w:r>
@@ -4614,7 +5563,25 @@
                                 <w:szCs w:val="16"/>
                                 <w:lang w:val="pt-PT"/>
                               </w:rPr>
-                              <w:t>) = 1 emu/cm</w:t>
+                              <w:t xml:space="preserve">) = 1 </w:t>
+                            </w:r>
+                            <w:proofErr w:type="spellStart"/>
+                            <w:r>
+                              <w:rPr>
+                                <w:sz w:val="16"/>
+                                <w:szCs w:val="16"/>
+                                <w:lang w:val="pt-PT"/>
+                              </w:rPr>
+                              <w:t>emu</w:t>
+                            </w:r>
+                            <w:proofErr w:type="spellEnd"/>
+                            <w:r>
+                              <w:rPr>
+                                <w:sz w:val="16"/>
+                                <w:szCs w:val="16"/>
+                                <w:lang w:val="pt-PT"/>
+                              </w:rPr>
+                              <w:t>/cm</w:t>
                             </w:r>
                             <w:r>
                               <w:rPr>
@@ -4893,7 +5860,23 @@
                                 <w:sz w:val="16"/>
                                 <w:szCs w:val="16"/>
                               </w:rPr>
-                              <w:t xml:space="preserve">1 erg/(G·g) = 1 emu/g </w:t>
+                              <w:t>1 erg/(</w:t>
+                            </w:r>
+                            <w:proofErr w:type="spellStart"/>
+                            <w:r>
+                              <w:rPr>
+                                <w:sz w:val="16"/>
+                                <w:szCs w:val="16"/>
+                              </w:rPr>
+                              <w:t>G·g</w:t>
+                            </w:r>
+                            <w:proofErr w:type="spellEnd"/>
+                            <w:r>
+                              <w:rPr>
+                                <w:sz w:val="16"/>
+                                <w:szCs w:val="16"/>
+                              </w:rPr>
+                              <w:t xml:space="preserve">) = 1 emu/g </w:t>
                             </w:r>
                             <w:r>
                               <w:rPr>
@@ -5023,7 +6006,25 @@
                                 <w:szCs w:val="16"/>
                                 <w:lang w:val="pt-PT"/>
                               </w:rPr>
-                              <w:t xml:space="preserve">1 erg/G = 1 emu </w:t>
+                              <w:t xml:space="preserve">1 erg/G = 1 </w:t>
+                            </w:r>
+                            <w:proofErr w:type="spellStart"/>
+                            <w:r>
+                              <w:rPr>
+                                <w:sz w:val="16"/>
+                                <w:szCs w:val="16"/>
+                                <w:lang w:val="pt-PT"/>
+                              </w:rPr>
+                              <w:t>emu</w:t>
+                            </w:r>
+                            <w:proofErr w:type="spellEnd"/>
+                            <w:r>
+                              <w:rPr>
+                                <w:sz w:val="16"/>
+                                <w:szCs w:val="16"/>
+                                <w:lang w:val="pt-PT"/>
+                              </w:rPr>
+                              <w:t xml:space="preserve"> </w:t>
                             </w:r>
                           </w:p>
                           <w:p>
@@ -5110,8 +6111,18 @@
                                 <w:szCs w:val="16"/>
                                 <w:lang w:val="pt-PT"/>
                               </w:rPr>
-                              <w:t xml:space="preserve"> Wb·m</w:t>
-                            </w:r>
+                              <w:t xml:space="preserve"> </w:t>
+                            </w:r>
+                            <w:proofErr w:type="spellStart"/>
+                            <w:r>
+                              <w:rPr>
+                                <w:sz w:val="16"/>
+                                <w:szCs w:val="16"/>
+                                <w:lang w:val="pt-PT"/>
+                              </w:rPr>
+                              <w:t>Wb·m</w:t>
+                            </w:r>
+                            <w:proofErr w:type="spellEnd"/>
                           </w:p>
                         </w:tc>
                       </w:tr>
@@ -5187,14 +6198,14 @@
                               <w:rPr>
                                 <w:sz w:val="16"/>
                                 <w:szCs w:val="16"/>
-                                <w:lang w:val="pt-PT"/>
+                                <w:lang w:val="fr-FR"/>
                               </w:rPr>
                             </w:pPr>
                             <w:r>
                               <w:rPr>
                                 <w:sz w:val="16"/>
                                 <w:szCs w:val="16"/>
-                                <w:lang w:val="pt-PT"/>
+                                <w:lang w:val="fr-FR"/>
                               </w:rPr>
                               <w:t>1 erg/(G·cm</w:t>
                             </w:r>
@@ -5203,7 +6214,7 @@
                                 <w:sz w:val="16"/>
                                 <w:szCs w:val="16"/>
                                 <w:vertAlign w:val="superscript"/>
-                                <w:lang w:val="pt-PT"/>
+                                <w:lang w:val="fr-FR"/>
                               </w:rPr>
                               <w:t>3</w:t>
                             </w:r>
@@ -5211,7 +6222,7 @@
                               <w:rPr>
                                 <w:sz w:val="16"/>
                                 <w:szCs w:val="16"/>
-                                <w:lang w:val="pt-PT"/>
+                                <w:lang w:val="fr-FR"/>
                               </w:rPr>
                               <w:t>) = 1 emu/cm</w:t>
                             </w:r>
@@ -5220,7 +6231,7 @@
                                 <w:sz w:val="16"/>
                                 <w:szCs w:val="16"/>
                                 <w:vertAlign w:val="superscript"/>
-                                <w:lang w:val="pt-PT"/>
+                                <w:lang w:val="fr-FR"/>
                               </w:rPr>
                               <w:t>3</w:t>
                             </w:r>
@@ -5230,14 +6241,14 @@
                               <w:rPr>
                                 <w:sz w:val="16"/>
                                 <w:szCs w:val="16"/>
-                                <w:lang w:val="pt-PT"/>
+                                <w:lang w:val="fr-FR"/>
                               </w:rPr>
                             </w:pPr>
                             <w:r>
                               <w:rPr>
                                 <w:sz w:val="16"/>
                                 <w:szCs w:val="16"/>
-                                <w:lang w:val="pt-PT"/>
+                                <w:lang w:val="fr-FR"/>
                               </w:rPr>
                               <w:t xml:space="preserve">  </w:t>
                             </w:r>
@@ -5252,7 +6263,7 @@
                               <w:rPr>
                                 <w:sz w:val="16"/>
                                 <w:szCs w:val="16"/>
-                                <w:lang w:val="pt-PT"/>
+                                <w:lang w:val="fr-FR"/>
                               </w:rPr>
                               <w:t xml:space="preserve"> 4</w:t>
                             </w:r>
@@ -5267,7 +6278,7 @@
                               <w:rPr>
                                 <w:sz w:val="16"/>
                                 <w:szCs w:val="16"/>
-                                <w:lang w:val="pt-PT"/>
+                                <w:lang w:val="fr-FR"/>
                               </w:rPr>
                               <w:t xml:space="preserve"> </w:t>
                             </w:r>
@@ -5282,7 +6293,7 @@
                               <w:rPr>
                                 <w:sz w:val="16"/>
                                 <w:szCs w:val="16"/>
-                                <w:lang w:val="pt-PT"/>
+                                <w:lang w:val="fr-FR"/>
                               </w:rPr>
                               <w:t xml:space="preserve"> 10</w:t>
                             </w:r>
@@ -5299,7 +6310,7 @@
                                 <w:sz w:val="16"/>
                                 <w:szCs w:val="16"/>
                                 <w:vertAlign w:val="superscript"/>
-                                <w:lang w:val="pt-PT"/>
+                                <w:lang w:val="fr-FR"/>
                               </w:rPr>
                               <w:t>4</w:t>
                             </w:r>
@@ -5307,7 +6318,7 @@
                               <w:rPr>
                                 <w:sz w:val="16"/>
                                 <w:szCs w:val="16"/>
-                                <w:lang w:val="pt-PT"/>
+                                <w:lang w:val="fr-FR"/>
                               </w:rPr>
                               <w:t xml:space="preserve"> T</w:t>
                             </w:r>
@@ -5828,7 +6839,39 @@
                                 <w:sz w:val="16"/>
                                 <w:szCs w:val="16"/>
                               </w:rPr>
-                              <w:t xml:space="preserve"> Wb/(A·m)</w:t>
+                              <w:t xml:space="preserve"> </w:t>
+                            </w:r>
+                            <w:proofErr w:type="spellStart"/>
+                            <w:r>
+                              <w:rPr>
+                                <w:sz w:val="16"/>
+                                <w:szCs w:val="16"/>
+                              </w:rPr>
+                              <w:t>Wb</w:t>
+                            </w:r>
+                            <w:proofErr w:type="spellEnd"/>
+                            <w:r>
+                              <w:rPr>
+                                <w:sz w:val="16"/>
+                                <w:szCs w:val="16"/>
+                              </w:rPr>
+                              <w:t>/(</w:t>
+                            </w:r>
+                            <w:proofErr w:type="spellStart"/>
+                            <w:r>
+                              <w:rPr>
+                                <w:sz w:val="16"/>
+                                <w:szCs w:val="16"/>
+                              </w:rPr>
+                              <w:t>A·m</w:t>
+                            </w:r>
+                            <w:proofErr w:type="spellEnd"/>
+                            <w:r>
+                              <w:rPr>
+                                <w:sz w:val="16"/>
+                                <w:szCs w:val="16"/>
+                              </w:rPr>
+                              <w:t>)</w:t>
                             </w:r>
                           </w:p>
                         </w:tc>
@@ -6230,6 +7273,8 @@
                       <w:pPr>
                         <w:pStyle w:val="FootnoteText"/>
                       </w:pPr>
+                      <w:proofErr w:type="spellStart"/>
+                      <w:proofErr w:type="gramStart"/>
                       <w:r>
                         <w:rPr>
                           <w:vertAlign w:val="superscript"/>
@@ -6237,7 +7282,60 @@
                         <w:t>a</w:t>
                       </w:r>
                       <w:r>
-                        <w:t>Gaussian units are the same as cg emu for magnetostatics; Mx = maxwell, G = gauss, Oe = oersted; Wb = weber, V = volt, s = second, T = tesla, m = meter, A = ampere, J = joule, kg = kilogram, H = henry.</w:t>
+                        <w:t>Gaussian</w:t>
+                      </w:r>
+                      <w:proofErr w:type="spellEnd"/>
+                      <w:proofErr w:type="gramEnd"/>
+                      <w:r>
+                        <w:t xml:space="preserve"> units are the same as cg emu for </w:t>
+                      </w:r>
+                      <w:proofErr w:type="spellStart"/>
+                      <w:r>
+                        <w:t>magnetostatics</w:t>
+                      </w:r>
+                      <w:proofErr w:type="spellEnd"/>
+                      <w:r>
+                        <w:t xml:space="preserve">; </w:t>
+                      </w:r>
+                      <w:proofErr w:type="spellStart"/>
+                      <w:r>
+                        <w:t>Mx</w:t>
+                      </w:r>
+                      <w:proofErr w:type="spellEnd"/>
+                      <w:r>
+                        <w:t xml:space="preserve"> = </w:t>
+                      </w:r>
+                      <w:proofErr w:type="spellStart"/>
+                      <w:r>
+                        <w:t>maxwell</w:t>
+                      </w:r>
+                      <w:proofErr w:type="spellEnd"/>
+                      <w:r>
+                        <w:t xml:space="preserve">, G = gauss, </w:t>
+                      </w:r>
+                      <w:proofErr w:type="spellStart"/>
+                      <w:r>
+                        <w:t>Oe</w:t>
+                      </w:r>
+                      <w:proofErr w:type="spellEnd"/>
+                      <w:r>
+                        <w:t xml:space="preserve"> = </w:t>
+                      </w:r>
+                      <w:proofErr w:type="spellStart"/>
+                      <w:r>
+                        <w:t>oersted</w:t>
+                      </w:r>
+                      <w:proofErr w:type="spellEnd"/>
+                      <w:r>
+                        <w:t xml:space="preserve">; </w:t>
+                      </w:r>
+                      <w:proofErr w:type="spellStart"/>
+                      <w:r>
+                        <w:t>Wb</w:t>
+                      </w:r>
+                      <w:proofErr w:type="spellEnd"/>
+                      <w:r>
+                        <w:t xml:space="preserve"> = weber, V = volt, s = second, T = tesla, m = meter, A = ampere, J = joule, kg = kilogram, H = henry.</w:t>
                       </w:r>
                     </w:p>
                     <w:p>
@@ -6629,20 +7727,36 @@
           <w:rFonts w:ascii="Times" w:hAnsi="Times" w:cs="Verdana"/>
           <w:color w:val="000000"/>
         </w:rPr>
-        <w:t>. If a multipart figure is made up of multiple figure types (one part is lineart, and another is grayscale or color) the figure should meet the stricter guidelin</w:t>
-      </w:r>
+        <w:t xml:space="preserve">. If a multipart figure is made up of multiple figure types (one part is </w:t>
+      </w:r>
+      <w:proofErr w:type="spellStart"/>
       <w:r>
         <w:rPr>
           <w:rFonts w:ascii="Times" w:hAnsi="Times" w:cs="Verdana"/>
           <w:color w:val="000000"/>
         </w:rPr>
-        <w:t>es</w:t>
-      </w:r>
+        <w:t>lineart</w:t>
+      </w:r>
+      <w:proofErr w:type="spellEnd"/>
       <w:r>
         <w:rPr>
           <w:rFonts w:ascii="Times" w:hAnsi="Times" w:cs="Verdana"/>
           <w:color w:val="000000"/>
         </w:rPr>
+        <w:t>, and another is grayscale or color) the figure should meet the stricter guidelin</w:t>
+      </w:r>
+      <w:r>
+        <w:rPr>
+          <w:rFonts w:ascii="Times" w:hAnsi="Times" w:cs="Verdana"/>
+          <w:color w:val="000000"/>
+        </w:rPr>
+        <w:t>es</w:t>
+      </w:r>
+      <w:r>
+        <w:rPr>
+          <w:rFonts w:ascii="Times" w:hAnsi="Times" w:cs="Verdana"/>
+          <w:color w:val="000000"/>
+        </w:rPr>
         <w:t>.</w:t>
       </w:r>
     </w:p>
@@ -6652,7 +7766,15 @@
         <w:jc w:val="both"/>
       </w:pPr>
       <w:r>
-        <w:t>File Formats For Graphics</w:t>
+        <w:t xml:space="preserve">File Formats </w:t>
+      </w:r>
+      <w:proofErr w:type="gramStart"/>
+      <w:r>
+        <w:t>For</w:t>
+      </w:r>
+      <w:proofErr w:type="gramEnd"/>
+      <w:r>
+        <w:t xml:space="preserve"> Graphics</w:t>
       </w:r>
     </w:p>
     <w:p>
@@ -6694,7 +7816,11 @@
         <w:t xml:space="preserve">strongly </w:t>
       </w:r>
       <w:r>
-        <w:t>recommended that these files be saved in PDF format rather than DOC, XLS, or PPT. Doing so will protect your figures from common font and arrow stroke issues that occur when working on the files across multiple platforms.</w:t>
+        <w:t xml:space="preserve">recommended that these </w:t>
+      </w:r>
+      <w:r>
+        <w:lastRenderedPageBreak/>
+        <w:t>files be saved in PDF format rather than DOC, XLS, or PPT. Doing so will protect your figures from common font and arrow stroke issues that occur when working on the files across multiple platforms.</w:t>
       </w:r>
       <w:r>
         <w:t xml:space="preserve"> When submitting your final paper, your graphics should all be submitted individually in one of these formats along with the manuscript.</w:t>
@@ -6967,17 +8093,7 @@
           <w:sz w:val="20"/>
           <w:szCs w:val="20"/>
         </w:rPr>
-        <w:t xml:space="preserve">The proper resolution of your figures will depend on the type of figure it is as defined in the “Types of Figures” section. </w:t>
-      </w:r>
-      <w:r>
-        <w:rPr>
-          <w:rStyle w:val="bodytype"/>
-          <w:rFonts w:ascii="Times" w:hAnsi="Times"/>
-          <w:sz w:val="20"/>
-          <w:szCs w:val="20"/>
-        </w:rPr>
-        <w:lastRenderedPageBreak/>
-        <w:t>Author photographs, color, and grayscale figures should be at least 300dpi. Line</w:t>
+        <w:t>The proper resolution of your figures will depend on the type of figure it is as defined in the “Types of Figures” section. Author photographs, color, and grayscale figures should be at least 300dpi. Line</w:t>
       </w:r>
       <w:r>
         <w:rPr>
@@ -7145,9 +8261,8 @@
           <w:sz w:val="20"/>
           <w:szCs w:val="20"/>
         </w:rPr>
-        <w:t xml:space="preserve">lor spaces are Grayscale, RGB (red/green/blue) </w:t>
-      </w:r>
-      <w:bookmarkStart w:id="1" w:name="_GoBack"/>
+        <w:t>lor spaces are Grayscale, RGB (red/green/blue) and CMYK (cyan/magenta/yellow/black</w:t>
+      </w:r>
       <w:r>
         <w:rPr>
           <w:rStyle w:val="BodyText2"/>
@@ -7155,8 +8270,18 @@
           <w:sz w:val="20"/>
           <w:szCs w:val="20"/>
         </w:rPr>
-        <w:t>and CMYK (cyan/magenta/yellow/black</w:t>
-      </w:r>
+        <w:t>). RGB is generally used with on-screen graphics, whereas CMYK is used for printing purposes.</w:t>
+      </w:r>
+    </w:p>
+    <w:p>
+      <w:pPr>
+        <w:ind w:firstLine="144"/>
+        <w:jc w:val="both"/>
+        <w:rPr>
+          <w:rFonts w:ascii="Times" w:hAnsi="Times" w:cs="Verdana"/>
+          <w:color w:val="000000"/>
+        </w:rPr>
+      </w:pPr>
       <w:r>
         <w:rPr>
           <w:rStyle w:val="BodyText2"/>
@@ -7164,9 +8289,9 @@
           <w:sz w:val="20"/>
           <w:szCs w:val="20"/>
         </w:rPr>
-        <w:t xml:space="preserve">). RGB is generally </w:t>
-      </w:r>
-      <w:bookmarkEnd w:id="1"/>
+        <w:t xml:space="preserve">All color figures should be generated in RGB or CMYK color space. Grayscale images should be submitted in Grayscale color space. Line art may be provided in grayscale OR bitmap </w:t>
+      </w:r>
+      <w:proofErr w:type="spellStart"/>
       <w:r>
         <w:rPr>
           <w:rStyle w:val="BodyText2"/>
@@ -7174,18 +8299,9 @@
           <w:sz w:val="20"/>
           <w:szCs w:val="20"/>
         </w:rPr>
-        <w:t>used with on-screen graphics, whereas CMYK is used for printing purposes.</w:t>
-      </w:r>
-    </w:p>
-    <w:p>
-      <w:pPr>
-        <w:ind w:firstLine="144"/>
-        <w:jc w:val="both"/>
-        <w:rPr>
-          <w:rFonts w:ascii="Times" w:hAnsi="Times" w:cs="Verdana"/>
-          <w:color w:val="000000"/>
-        </w:rPr>
-      </w:pPr>
+        <w:t>colorspace</w:t>
+      </w:r>
+      <w:proofErr w:type="spellEnd"/>
       <w:r>
         <w:rPr>
           <w:rStyle w:val="BodyText2"/>
@@ -7193,8 +8309,9 @@
           <w:sz w:val="20"/>
           <w:szCs w:val="20"/>
         </w:rPr>
-        <w:t xml:space="preserve">All color figures should be generated in RGB or CMYK color space. Grayscale images should be submitted in Grayscale color space. Line art may be provided in grayscale OR bitmap colorspace. Note that “bitmap colorspace” and “bitmap file format” are not the same thing. When bitmap color space is selected, </w:t>
-      </w:r>
+        <w:t xml:space="preserve">. Note that “bitmap </w:t>
+      </w:r>
+      <w:proofErr w:type="spellStart"/>
       <w:r>
         <w:rPr>
           <w:rStyle w:val="BodyText2"/>
@@ -7202,8 +8319,9 @@
           <w:sz w:val="20"/>
           <w:szCs w:val="20"/>
         </w:rPr>
-        <w:t>.</w:t>
-      </w:r>
+        <w:t>colorspace</w:t>
+      </w:r>
+      <w:proofErr w:type="spellEnd"/>
       <w:r>
         <w:rPr>
           <w:rStyle w:val="BodyText2"/>
@@ -7211,7 +8329,7 @@
           <w:sz w:val="20"/>
           <w:szCs w:val="20"/>
         </w:rPr>
-        <w:t>TIF/</w:t>
+        <w:t xml:space="preserve">” and “bitmap file format” are not the same thing. When bitmap color space is selected, </w:t>
       </w:r>
       <w:r>
         <w:rPr>
@@ -7229,7 +8347,7 @@
           <w:sz w:val="20"/>
           <w:szCs w:val="20"/>
         </w:rPr>
-        <w:t>TIFF</w:t>
+        <w:t>TIF/</w:t>
       </w:r>
       <w:r>
         <w:rPr>
@@ -7238,7 +8356,7 @@
           <w:sz w:val="20"/>
           <w:szCs w:val="20"/>
         </w:rPr>
-        <w:t>/.PNG are</w:t>
+        <w:t>.</w:t>
       </w:r>
       <w:r>
         <w:rPr>
@@ -7247,7 +8365,7 @@
           <w:sz w:val="20"/>
           <w:szCs w:val="20"/>
         </w:rPr>
-        <w:t xml:space="preserve"> the recommended file format</w:t>
+        <w:t>TIFF</w:t>
       </w:r>
       <w:r>
         <w:rPr>
@@ -7256,7 +8374,7 @@
           <w:sz w:val="20"/>
           <w:szCs w:val="20"/>
         </w:rPr>
-        <w:t>s</w:t>
+        <w:t>/.PNG are</w:t>
       </w:r>
       <w:r>
         <w:rPr>
@@ -7265,28 +8383,17 @@
           <w:sz w:val="20"/>
           <w:szCs w:val="20"/>
         </w:rPr>
-        <w:t>.</w:t>
-      </w:r>
-    </w:p>
-    <w:p/>
-    <w:p>
-      <w:pPr>
-        <w:pStyle w:val="Heading2"/>
-      </w:pPr>
-      <w:r>
-        <w:t>Accepted Fonts Within Figures</w:t>
-      </w:r>
-    </w:p>
-    <w:p>
-      <w:pPr>
-        <w:ind w:firstLine="202"/>
+        <w:t xml:space="preserve"> the recommended file format</w:t>
+      </w:r>
+      <w:r>
         <w:rPr>
           <w:rStyle w:val="BodyText2"/>
           <w:rFonts w:ascii="Times" w:hAnsi="Times"/>
           <w:sz w:val="20"/>
           <w:szCs w:val="20"/>
         </w:rPr>
-      </w:pPr>
+        <w:t>s</w:t>
+      </w:r>
       <w:r>
         <w:rPr>
           <w:rStyle w:val="BodyText2"/>
@@ -7294,17 +8401,36 @@
           <w:sz w:val="20"/>
           <w:szCs w:val="20"/>
         </w:rPr>
-        <w:t xml:space="preserve">When preparing your graphics IEEE suggests that you use of one of the following Open Type fonts: Times New Roman, Helvetica, </w:t>
-      </w:r>
-      <w:r>
+        <w:t>.</w:t>
+      </w:r>
+    </w:p>
+    <w:p/>
+    <w:p>
+      <w:pPr>
+        <w:pStyle w:val="Heading2"/>
+      </w:pPr>
+      <w:r>
+        <w:t xml:space="preserve">Accepted Fonts </w:t>
+      </w:r>
+      <w:proofErr w:type="gramStart"/>
+      <w:r>
+        <w:t>Within</w:t>
+      </w:r>
+      <w:proofErr w:type="gramEnd"/>
+      <w:r>
+        <w:t xml:space="preserve"> Figures</w:t>
+      </w:r>
+    </w:p>
+    <w:p>
+      <w:pPr>
+        <w:ind w:firstLine="202"/>
         <w:rPr>
           <w:rStyle w:val="BodyText2"/>
           <w:rFonts w:ascii="Times" w:hAnsi="Times"/>
           <w:sz w:val="20"/>
           <w:szCs w:val="20"/>
         </w:rPr>
-        <w:t xml:space="preserve">Arial, </w:t>
-      </w:r>
+      </w:pPr>
       <w:r>
         <w:rPr>
           <w:rStyle w:val="BodyText2"/>
@@ -7312,7 +8438,7 @@
           <w:sz w:val="20"/>
           <w:szCs w:val="20"/>
         </w:rPr>
-        <w:t xml:space="preserve">Cambria, and </w:t>
+        <w:t xml:space="preserve">When preparing your graphics IEEE suggests that you use of one of the following Open Type fonts: Times New Roman, Helvetica, </w:t>
       </w:r>
       <w:r>
         <w:rPr>
@@ -7321,7 +8447,34 @@
           <w:sz w:val="20"/>
           <w:szCs w:val="20"/>
         </w:rPr>
-        <w:t>Symbol. If you are supplying EPS, PS, or PDF files all fonts must be embedded. Some fonts may only be native to your operating system; without the fonts embedded, parts of the graphic may be distorted or missing.</w:t>
+        <w:t xml:space="preserve">Arial, </w:t>
+      </w:r>
+      <w:r>
+        <w:rPr>
+          <w:rStyle w:val="BodyText2"/>
+          <w:rFonts w:ascii="Times" w:hAnsi="Times"/>
+          <w:sz w:val="20"/>
+          <w:szCs w:val="20"/>
+        </w:rPr>
+        <w:t xml:space="preserve">Cambria, and </w:t>
+      </w:r>
+      <w:r>
+        <w:rPr>
+          <w:rStyle w:val="BodyText2"/>
+          <w:rFonts w:ascii="Times" w:hAnsi="Times"/>
+          <w:sz w:val="20"/>
+          <w:szCs w:val="20"/>
+        </w:rPr>
+        <w:t xml:space="preserve">Symbol. If you are supplying EPS, PS, or PDF files all fonts must be embedded. Some fonts </w:t>
+      </w:r>
+      <w:r>
+        <w:rPr>
+          <w:rStyle w:val="BodyText2"/>
+          <w:rFonts w:ascii="Times" w:hAnsi="Times"/>
+          <w:sz w:val="20"/>
+          <w:szCs w:val="20"/>
+        </w:rPr>
+        <w:t>may only be native to your operating system; without the fonts embedded, parts of the graphic may be distorted or missing.</w:t>
       </w:r>
     </w:p>
     <w:p>
@@ -7344,7 +8497,15 @@
         <w:pStyle w:val="Heading2"/>
       </w:pPr>
       <w:r>
-        <w:t>Using Labels Within Figures</w:t>
+        <w:t xml:space="preserve">Using Labels </w:t>
+      </w:r>
+      <w:proofErr w:type="gramStart"/>
+      <w:r>
+        <w:t>Within</w:t>
+      </w:r>
+      <w:proofErr w:type="gramEnd"/>
+      <w:r>
+        <w:t xml:space="preserve"> Figures</w:t>
       </w:r>
     </w:p>
     <w:p>
@@ -7387,8 +8548,13 @@
         <w:t>M</w:t>
       </w:r>
       <w:r>
-        <w:t>.” Put units in parentheses. Do not label axes only with units. As in Fig. 1, for example, write “Magnetization (A/m)” or “Magnetization (A</w:t>
-      </w:r>
+        <w:t>.” Put units in parentheses. Do not label axes only with units. As in Fig. 1, for example, write “Magnetization (A/m)” or “Magnetization (</w:t>
+      </w:r>
+      <w:proofErr w:type="gramStart"/>
+      <w:r>
+        <w:t>A</w:t>
+      </w:r>
+      <w:proofErr w:type="gramEnd"/>
       <w:r>
         <w:rPr>
           <w:position w:val="-2"/>
@@ -7414,9 +8580,9 @@
             <o:lock v:ext="edit" aspectratio="t"/>
           </v:shapetype>
           <v:shape id="_x0000_i1025" type="#_x0000_t75" style="width:5.25pt;height:6pt" o:ole="" fillcolor="window">
-            <v:imagedata r:id="rId15" o:title=""/>
+            <v:imagedata r:id="rId10" o:title=""/>
           </v:shape>
-          <o:OLEObject Type="Embed" ProgID="Equation.3" ShapeID="_x0000_i1025" DrawAspect="Content" ObjectID="_1574340733" r:id="rId16"/>
+          <o:OLEObject Type="Embed" ProgID="Equation.3" ShapeID="_x0000_i1025" DrawAspect="Content" ObjectID="_1574364131" r:id="rId11"/>
         </w:object>
       </w:r>
       <w:r>
@@ -7490,14 +8656,7 @@
           <w:rFonts w:ascii="Times" w:hAnsi="Times" w:cs="Verdana"/>
           <w:color w:val="000000"/>
         </w:rPr>
-        <w:t xml:space="preserve">Multipart figures should be combined and labeled before final submission. Labels should appear centered below each </w:t>
-      </w:r>
-      <w:r>
-        <w:rPr>
-          <w:rFonts w:ascii="Times" w:hAnsi="Times" w:cs="Verdana"/>
-          <w:color w:val="000000"/>
-        </w:rPr>
-        <w:t xml:space="preserve">subfigure in 8 point Times New Roman font in the format of (a) (b) (c). </w:t>
+        <w:t xml:space="preserve">Multipart figures should be combined and labeled before final submission. Labels should appear centered below each subfigure in 8 point Times New Roman font in the format of (a) (b) (c). </w:t>
       </w:r>
     </w:p>
     <w:p>
@@ -7589,19 +8748,19 @@
           <w:sz w:val="20"/>
           <w:szCs w:val="20"/>
         </w:rPr>
-        <w:t xml:space="preserve">For example, four author photographs for a paper may be named: oppen.ps, moshc.tif, chen.eps, and duran.pdf.  </w:t>
-      </w:r>
-    </w:p>
-    <w:p>
-      <w:pPr>
-        <w:jc w:val="both"/>
+        <w:t xml:space="preserve">For example, four author photographs for a paper may be named: oppen.ps, </w:t>
+      </w:r>
+      <w:proofErr w:type="spellStart"/>
+      <w:r>
         <w:rPr>
           <w:rStyle w:val="BodyText2"/>
           <w:rFonts w:ascii="Times" w:hAnsi="Times"/>
           <w:sz w:val="20"/>
           <w:szCs w:val="20"/>
         </w:rPr>
-      </w:pPr>
+        <w:t>moshc.tif</w:t>
+      </w:r>
+      <w:proofErr w:type="spellEnd"/>
       <w:r>
         <w:rPr>
           <w:rStyle w:val="BodyText2"/>
@@ -7609,9 +8768,9 @@
           <w:sz w:val="20"/>
           <w:szCs w:val="20"/>
         </w:rPr>
-        <w:tab/>
-        <w:t xml:space="preserve">If two authors or more have the same last name, their first initial(s) can be substituted for the fifth, fourth, third... letters of their surname until the degree where there is differentiation. For </w:t>
-      </w:r>
+        <w:t xml:space="preserve">, </w:t>
+      </w:r>
+      <w:proofErr w:type="spellStart"/>
       <w:r>
         <w:rPr>
           <w:rStyle w:val="BodyText2"/>
@@ -7619,8 +8778,9 @@
           <w:sz w:val="20"/>
           <w:szCs w:val="20"/>
         </w:rPr>
-        <w:t>e</w:t>
-      </w:r>
+        <w:t>chen.eps</w:t>
+      </w:r>
+      <w:proofErr w:type="spellEnd"/>
       <w:r>
         <w:rPr>
           <w:rStyle w:val="BodyText2"/>
@@ -7628,17 +8788,19 @@
           <w:sz w:val="20"/>
           <w:szCs w:val="20"/>
         </w:rPr>
-        <w:t>xample, two authors Michael and Monica Opp</w:t>
-      </w:r>
-      <w:r>
+        <w:t xml:space="preserve">, and duran.pdf.  </w:t>
+      </w:r>
+    </w:p>
+    <w:p>
+      <w:pPr>
+        <w:jc w:val="both"/>
         <w:rPr>
           <w:rStyle w:val="BodyText2"/>
           <w:rFonts w:ascii="Times" w:hAnsi="Times"/>
           <w:sz w:val="20"/>
           <w:szCs w:val="20"/>
         </w:rPr>
-        <w:t>enheimer’s photos would be named</w:t>
-      </w:r>
+      </w:pPr>
       <w:r>
         <w:rPr>
           <w:rStyle w:val="BodyText2"/>
@@ -7646,7 +8808,84 @@
           <w:sz w:val="20"/>
           <w:szCs w:val="20"/>
         </w:rPr>
-        <w:t xml:space="preserve"> oppmi.tif, and oppmo.eps.</w:t>
+        <w:tab/>
+        <w:t xml:space="preserve">If two authors or more have the same last name, their first initial(s) can be substituted for the fifth, fourth, third... letters of their surname until the degree where there is differentiation. For </w:t>
+      </w:r>
+      <w:r>
+        <w:rPr>
+          <w:rStyle w:val="BodyText2"/>
+          <w:rFonts w:ascii="Times" w:hAnsi="Times"/>
+          <w:sz w:val="20"/>
+          <w:szCs w:val="20"/>
+        </w:rPr>
+        <w:t>e</w:t>
+      </w:r>
+      <w:r>
+        <w:rPr>
+          <w:rStyle w:val="BodyText2"/>
+          <w:rFonts w:ascii="Times" w:hAnsi="Times"/>
+          <w:sz w:val="20"/>
+          <w:szCs w:val="20"/>
+        </w:rPr>
+        <w:t>xample, two authors Michael and Monica Opp</w:t>
+      </w:r>
+      <w:r>
+        <w:rPr>
+          <w:rStyle w:val="BodyText2"/>
+          <w:rFonts w:ascii="Times" w:hAnsi="Times"/>
+          <w:sz w:val="20"/>
+          <w:szCs w:val="20"/>
+        </w:rPr>
+        <w:t>enheimer’s photos would be named</w:t>
+      </w:r>
+      <w:r>
+        <w:rPr>
+          <w:rStyle w:val="BodyText2"/>
+          <w:rFonts w:ascii="Times" w:hAnsi="Times"/>
+          <w:sz w:val="20"/>
+          <w:szCs w:val="20"/>
+        </w:rPr>
+        <w:t xml:space="preserve"> </w:t>
+      </w:r>
+      <w:proofErr w:type="spellStart"/>
+      <w:r>
+        <w:rPr>
+          <w:rStyle w:val="BodyText2"/>
+          <w:rFonts w:ascii="Times" w:hAnsi="Times"/>
+          <w:sz w:val="20"/>
+          <w:szCs w:val="20"/>
+        </w:rPr>
+        <w:t>oppmi.tif</w:t>
+      </w:r>
+      <w:proofErr w:type="spellEnd"/>
+      <w:r>
+        <w:rPr>
+          <w:rStyle w:val="BodyText2"/>
+          <w:rFonts w:ascii="Times" w:hAnsi="Times"/>
+          <w:sz w:val="20"/>
+          <w:szCs w:val="20"/>
+        </w:rPr>
+        <w:t xml:space="preserve">, and </w:t>
+      </w:r>
+      <w:proofErr w:type="spellStart"/>
+      <w:r>
+        <w:rPr>
+          <w:rStyle w:val="BodyText2"/>
+          <w:rFonts w:ascii="Times" w:hAnsi="Times"/>
+          <w:sz w:val="20"/>
+          <w:szCs w:val="20"/>
+        </w:rPr>
+        <w:t>oppmo.eps</w:t>
+      </w:r>
+      <w:proofErr w:type="spellEnd"/>
+      <w:r>
+        <w:rPr>
+          <w:rStyle w:val="BodyText2"/>
+          <w:rFonts w:ascii="Times" w:hAnsi="Times"/>
+          <w:sz w:val="20"/>
+          <w:szCs w:val="20"/>
+        </w:rPr>
+        <w:t>.</w:t>
       </w:r>
     </w:p>
     <w:p>
@@ -7680,7 +8919,29 @@
           <w:sz w:val="20"/>
           <w:szCs w:val="20"/>
         </w:rPr>
-        <w:t>Referencing a Figure or Table Within Your Paper</w:t>
+        <w:t xml:space="preserve">Referencing a Figure or Table </w:t>
+      </w:r>
+      <w:proofErr w:type="gramStart"/>
+      <w:r>
+        <w:rPr>
+          <w:rStyle w:val="BodyText2"/>
+          <w:rFonts w:ascii="Cambria" w:hAnsi="Cambria" w:cs="Times New Roman"/>
+          <w:color w:val="auto"/>
+          <w:sz w:val="20"/>
+          <w:szCs w:val="20"/>
+        </w:rPr>
+        <w:t>Within</w:t>
+      </w:r>
+      <w:proofErr w:type="gramEnd"/>
+      <w:r>
+        <w:rPr>
+          <w:rStyle w:val="BodyText2"/>
+          <w:rFonts w:ascii="Cambria" w:hAnsi="Cambria" w:cs="Times New Roman"/>
+          <w:color w:val="auto"/>
+          <w:sz w:val="20"/>
+          <w:szCs w:val="20"/>
+        </w:rPr>
+        <w:t xml:space="preserve"> Your Paper</w:t>
       </w:r>
     </w:p>
     <w:p>
@@ -7728,6 +8989,7 @@
         <w:jc w:val="both"/>
       </w:pPr>
       <w:r>
+        <w:lastRenderedPageBreak/>
         <w:t xml:space="preserve">Checking Your Figures: The IEEE </w:t>
       </w:r>
       <w:r>
@@ -7748,7 +9010,7 @@
       <w:r>
         <w:t xml:space="preserve">enables authors to pre-screen their graphics for compliance with IEEE Transactions and Journals standards before submission. The online tool, located at </w:t>
       </w:r>
-      <w:hyperlink r:id="rId17" w:history="1">
+      <w:hyperlink r:id="rId12" w:history="1">
         <w:r>
           <w:rPr>
             <w:rStyle w:val="Hyperlink"/>
@@ -7759,7 +9021,15 @@
         </w:r>
       </w:hyperlink>
       <w:r>
-        <w:t>, allows authors to upload their graphics in order to check that each file is the correct file format, resolution, size and colorspace; that no fonts are missing or corrupt; that figures are not compiled in layers or have transparency, and that they are named according to the IEEE Transactions and Journals naming convention. At the end of this automated process, authors are provided with a detailed report on each graphic within the web applet, as well as by email.</w:t>
+        <w:t xml:space="preserve">, allows authors to upload their graphics in order to check that each file is the correct file format, resolution, size and </w:t>
+      </w:r>
+      <w:proofErr w:type="spellStart"/>
+      <w:r>
+        <w:t>colorspace</w:t>
+      </w:r>
+      <w:proofErr w:type="spellEnd"/>
+      <w:r>
+        <w:t>; that no fonts are missing or corrupt; that figures are not compiled in layers or have transparency, and that they are named according to the IEEE Transactions and Journals naming convention. At the end of this automated process, authors are provided with a detailed report on each graphic within the web applet, as well as by email.</w:t>
       </w:r>
     </w:p>
     <w:p>
@@ -7788,7 +9058,7 @@
       <w:r>
         <w:t xml:space="preserve"> Desk by e-mail at </w:t>
       </w:r>
-      <w:hyperlink r:id="rId18" w:history="1">
+      <w:hyperlink r:id="rId13" w:history="1">
         <w:r>
           <w:rPr>
             <w:rStyle w:val="Hyperlink"/>
@@ -7837,11 +9107,7 @@
         <w:t>. Place figure captions below the figures; place table titles above the tables. Please do not include ca</w:t>
       </w:r>
       <w:r>
-        <w:t xml:space="preserve">ptions as part of the </w:t>
-      </w:r>
-      <w:r>
-        <w:lastRenderedPageBreak/>
-        <w:t xml:space="preserve">figures, </w:t>
+        <w:t xml:space="preserve">ptions as part of the figures, </w:t>
       </w:r>
       <w:r>
         <w:t>or put them in “text boxes” linked to the figures. Also, do not place borders around the outside of your figures.</w:t>
@@ -7980,29 +9246,9 @@
           <w:sz w:val="16"/>
           <w:szCs w:val="16"/>
         </w:rPr>
-        <w:t>Title of His Published Book, x</w:t>
-      </w:r>
-      <w:r>
-        <w:rPr>
-          <w:sz w:val="16"/>
-          <w:szCs w:val="16"/>
-        </w:rPr>
-        <w:t xml:space="preserve">th ed. City of Publisher, </w:t>
-      </w:r>
-      <w:r>
-        <w:rPr>
-          <w:sz w:val="16"/>
-          <w:szCs w:val="16"/>
-        </w:rPr>
-        <w:t>(only U.S. State), Country</w:t>
-      </w:r>
-      <w:r>
-        <w:rPr>
-          <w:sz w:val="16"/>
-          <w:szCs w:val="16"/>
-        </w:rPr>
-        <w:t xml:space="preserve">: Abbrev. of Publisher, year, ch. </w:t>
-      </w:r>
+        <w:t xml:space="preserve">Title of His Published Book, </w:t>
+      </w:r>
+      <w:proofErr w:type="spellStart"/>
       <w:r>
         <w:rPr>
           <w:rFonts w:ascii="TimesNewRomanPS-ItalicMT" w:hAnsi="TimesNewRomanPS-ItalicMT" w:cs="TimesNewRomanPS-ItalicMT"/>
@@ -8018,7 +9264,61 @@
           <w:sz w:val="16"/>
           <w:szCs w:val="16"/>
         </w:rPr>
-        <w:t xml:space="preserve">, sec. </w:t>
+        <w:t>th</w:t>
+      </w:r>
+      <w:proofErr w:type="spellEnd"/>
+      <w:r>
+        <w:rPr>
+          <w:sz w:val="16"/>
+          <w:szCs w:val="16"/>
+        </w:rPr>
+        <w:t xml:space="preserve"> ed. City of Publisher, </w:t>
+      </w:r>
+      <w:r>
+        <w:rPr>
+          <w:sz w:val="16"/>
+          <w:szCs w:val="16"/>
+        </w:rPr>
+        <w:t>(only U.S. State), Country</w:t>
+      </w:r>
+      <w:r>
+        <w:rPr>
+          <w:sz w:val="16"/>
+          <w:szCs w:val="16"/>
+        </w:rPr>
+        <w:t xml:space="preserve">: Abbrev. </w:t>
+      </w:r>
+      <w:proofErr w:type="gramStart"/>
+      <w:r>
+        <w:rPr>
+          <w:sz w:val="16"/>
+          <w:szCs w:val="16"/>
+        </w:rPr>
+        <w:t>of</w:t>
+      </w:r>
+      <w:proofErr w:type="gramEnd"/>
+      <w:r>
+        <w:rPr>
+          <w:sz w:val="16"/>
+          <w:szCs w:val="16"/>
+        </w:rPr>
+        <w:t xml:space="preserve"> Publisher, year, </w:t>
+      </w:r>
+      <w:proofErr w:type="spellStart"/>
+      <w:r>
+        <w:rPr>
+          <w:sz w:val="16"/>
+          <w:szCs w:val="16"/>
+        </w:rPr>
+        <w:t>ch.</w:t>
+      </w:r>
+      <w:proofErr w:type="spellEnd"/>
+      <w:r>
+        <w:rPr>
+          <w:sz w:val="16"/>
+          <w:szCs w:val="16"/>
+        </w:rPr>
+        <w:t xml:space="preserve"> </w:t>
       </w:r>
       <w:r>
         <w:rPr>
@@ -8035,7 +9335,7 @@
           <w:sz w:val="16"/>
           <w:szCs w:val="16"/>
         </w:rPr>
-        <w:t xml:space="preserve">, pp. </w:t>
+        <w:t xml:space="preserve">, sec. </w:t>
       </w:r>
       <w:r>
         <w:rPr>
@@ -8045,6 +9345,23 @@
           <w:sz w:val="16"/>
           <w:szCs w:val="16"/>
         </w:rPr>
+        <w:t>x</w:t>
+      </w:r>
+      <w:r>
+        <w:rPr>
+          <w:sz w:val="16"/>
+          <w:szCs w:val="16"/>
+        </w:rPr>
+        <w:t xml:space="preserve">, pp. </w:t>
+      </w:r>
+      <w:r>
+        <w:rPr>
+          <w:rFonts w:ascii="TimesNewRomanPS-ItalicMT" w:hAnsi="TimesNewRomanPS-ItalicMT" w:cs="TimesNewRomanPS-ItalicMT"/>
+          <w:i/>
+          <w:iCs/>
+          <w:sz w:val="16"/>
+          <w:szCs w:val="16"/>
+        </w:rPr>
         <w:t>xxx–xxx.</w:t>
       </w:r>
     </w:p>
@@ -8248,7 +9565,15 @@
           <w:i/>
           <w:iCs/>
         </w:rPr>
-        <w:t xml:space="preserve">stics, </w:t>
+        <w:t>stics</w:t>
+      </w:r>
+      <w:proofErr w:type="gramStart"/>
+      <w:r>
+        <w:rPr>
+          <w:i/>
+          <w:iCs/>
+        </w:rPr>
+        <w:t xml:space="preserve">, </w:t>
       </w:r>
       <w:r>
         <w:rPr>
@@ -8268,7 +9593,11 @@
         <w:t>n</w:t>
       </w:r>
       <w:r>
-        <w:t xml:space="preserve">d </w:t>
+        <w:t>d</w:t>
+      </w:r>
+      <w:proofErr w:type="gramEnd"/>
+      <w:r>
+        <w:t xml:space="preserve"> </w:t>
       </w:r>
       <w:r>
         <w:rPr>
@@ -9127,7 +10456,23 @@
           <w:sz w:val="16"/>
           <w:szCs w:val="16"/>
         </w:rPr>
-        <w:t xml:space="preserve">Legislative body. Number of Congress, Session. (year, month day). </w:t>
+        <w:t>Legislative body. Number of Congress, Session. (</w:t>
+      </w:r>
+      <w:proofErr w:type="gramStart"/>
+      <w:r>
+        <w:rPr>
+          <w:sz w:val="16"/>
+          <w:szCs w:val="16"/>
+        </w:rPr>
+        <w:t>year</w:t>
+      </w:r>
+      <w:proofErr w:type="gramEnd"/>
+      <w:r>
+        <w:rPr>
+          <w:sz w:val="16"/>
+          <w:szCs w:val="16"/>
+        </w:rPr>
+        <w:t xml:space="preserve">, month day). </w:t>
       </w:r>
       <w:r>
         <w:rPr>
@@ -9892,8 +11237,7 @@
       </w:pPr>
     </w:p>
     <w:sectPr>
-      <w:headerReference w:type="default" r:id="rId19"/>
-      <w:footerReference w:type="default" r:id="rId20"/>
+      <w:headerReference w:type="default" r:id="rId14"/>
       <w:type w:val="continuous"/>
       <w:pgSz w:w="12240" w:h="15840" w:code="1"/>
       <w:pgMar w:top="1008" w:right="936" w:bottom="1008" w:left="936" w:header="432" w:footer="432" w:gutter="0"/>
@@ -9922,16 +11266,6 @@
 </w:endnotes>
 </file>
 
-<file path=word/footer1.xml><?xml version="1.0" encoding="utf-8"?>
-<w:ftr xmlns:wpc="http://schemas.microsoft.com/office/word/2010/wordprocessingCanvas" xmlns:cx="http://schemas.microsoft.com/office/drawing/2014/chartex" xmlns:cx1="http://schemas.microsoft.com/office/drawing/2015/9/8/chartex" xmlns:mc="http://schemas.openxmlformats.org/markup-compatibility/2006" xmlns:o="urn:schemas-microsoft-com:office:office" xmlns:r="http://schemas.openxmlformats.org/officeDocument/2006/relationships" xmlns:m="http://schemas.openxmlformats.org/officeDocument/2006/math" xmlns:v="urn:schemas-microsoft-com:vml" xmlns:wp14="http://schemas.microsoft.com/office/word/2010/wordprocessingDrawing" xmlns:wp="http://schemas.openxmlformats.org/drawingml/2006/wordprocessingDrawing" xmlns:w10="urn:schemas-microsoft-com:office:word" xmlns:w="http://schemas.openxmlformats.org/wordprocessingml/2006/main" xmlns:w14="http://schemas.microsoft.com/office/word/2010/wordml" xmlns:w15="http://schemas.microsoft.com/office/word/2012/wordml" xmlns:w16se="http://schemas.microsoft.com/office/word/2015/wordml/symex" xmlns:wpg="http://schemas.microsoft.com/office/word/2010/wordprocessingGroup" xmlns:wpi="http://schemas.microsoft.com/office/word/2010/wordprocessingInk" xmlns:wne="http://schemas.microsoft.com/office/word/2006/wordml" xmlns:wps="http://schemas.microsoft.com/office/word/2010/wordprocessingShape" mc:Ignorable="w14 w15 w16se wp14">
-  <w:p>
-    <w:pPr>
-      <w:pStyle w:val="Footer"/>
-    </w:pPr>
-  </w:p>
-</w:ftr>
-</file>
-
 <file path=word/footnotes.xml><?xml version="1.0" encoding="utf-8"?>
 <w:footnotes xmlns:wpc="http://schemas.microsoft.com/office/word/2010/wordprocessingCanvas" xmlns:cx="http://schemas.microsoft.com/office/drawing/2014/chartex" xmlns:cx1="http://schemas.microsoft.com/office/drawing/2015/9/8/chartex" xmlns:mc="http://schemas.openxmlformats.org/markup-compatibility/2006" xmlns:o="urn:schemas-microsoft-com:office:office" xmlns:r="http://schemas.openxmlformats.org/officeDocument/2006/relationships" xmlns:m="http://schemas.openxmlformats.org/officeDocument/2006/math" xmlns:v="urn:schemas-microsoft-com:vml" xmlns:wp14="http://schemas.microsoft.com/office/word/2010/wordprocessingDrawing" xmlns:wp="http://schemas.openxmlformats.org/drawingml/2006/wordprocessingDrawing" xmlns:w10="urn:schemas-microsoft-com:office:word" xmlns:w="http://schemas.openxmlformats.org/wordprocessingml/2006/main" xmlns:w14="http://schemas.microsoft.com/office/word/2010/wordml" xmlns:w15="http://schemas.microsoft.com/office/word/2012/wordml" xmlns:w16se="http://schemas.microsoft.com/office/word/2015/wordml/symex" xmlns:wpg="http://schemas.microsoft.com/office/word/2010/wordprocessingGroup" xmlns:wpi="http://schemas.microsoft.com/office/word/2010/wordprocessingInk" xmlns:wne="http://schemas.microsoft.com/office/word/2006/wordml" xmlns:wps="http://schemas.microsoft.com/office/word/2010/wordprocessingShape" mc:Ignorable="w14 w15 w16se wp14">
   <w:footnote w:type="separator" w:id="-1">
@@ -9948,41 +11282,64 @@
     <w:p>
       <w:pPr>
         <w:pStyle w:val="FootnoteText"/>
-      </w:pPr>
-      <w:r>
-        <w:t>This paragraph of the first footnote will contain the date on which you submitted your paper for review. It will also contain support information, including sponsor and financial support acknowledgment. For example, “This work was supported in part by the U.S. Depart</w:t>
-      </w:r>
-      <w:r>
-        <w:softHyphen/>
-        <w:t>ment of Com</w:t>
-      </w:r>
-      <w:r>
-        <w:softHyphen/>
-        <w:t xml:space="preserve">merce under Grant BS123456.” </w:t>
+        <w:ind w:firstLine="0"/>
+      </w:pPr>
+      <w:r>
+        <w:t xml:space="preserve"> </w:t>
       </w:r>
     </w:p>
+  </w:footnote>
+  <w:footnote w:id="2">
     <w:p>
       <w:pPr>
         <w:pStyle w:val="FootnoteText"/>
-      </w:pPr>
-      <w:r>
-        <w:t xml:space="preserve">The next few paragraphs should contain the authors’ current affiliations, including current address and e-mail. For example, F. A. Author is with the National Institute of Standards and Technology, Boulder, CO 80305 USA (e-mail: author@ boulder.nist.gov). </w:t>
-      </w:r>
-    </w:p>
-    <w:p>
-      <w:pPr>
-        <w:pStyle w:val="FootnoteText"/>
-      </w:pPr>
-      <w:r>
-        <w:t>S. B. Author, Jr., was with Rice University, Houston, TX 77005 USA. He is now with the Department of Physics, Colorado State University, Fort Collins, CO 80523 USA (e-mail: author@lamar.colostate.edu).</w:t>
-      </w:r>
-    </w:p>
-    <w:p>
-      <w:pPr>
-        <w:pStyle w:val="FootnoteText"/>
-      </w:pPr>
-      <w:r>
-        <w:t>T. C. Author is with the Electrical Engineering Department, University of Colorado, Boulder, CO 80309 USA, on leave from the National Research Institute for Metals, Tsukuba, Japan (e-mail: author@nrim.go.jp).</w:t>
+        <w:rPr>
+          <w:lang w:val="pt-PT"/>
+        </w:rPr>
+      </w:pPr>
+      <w:r>
+        <w:rPr>
+          <w:rStyle w:val="FootnoteReference"/>
+        </w:rPr>
+        <w:footnoteRef/>
+      </w:r>
+      <w:r>
+        <w:rPr>
+          <w:lang w:val="pt-PT"/>
+        </w:rPr>
+        <w:t xml:space="preserve"> </w:t>
+      </w:r>
+      <w:r>
+        <w:rPr>
+          <w:lang w:val="pt-PT"/>
+        </w:rPr>
+        <w:t xml:space="preserve">Este será o nome utilizado para a área </w:t>
+      </w:r>
+      <w:r>
+        <w:rPr>
+          <w:lang w:val="pt-PT"/>
+        </w:rPr>
+        <w:t>do re</w:t>
+      </w:r>
+      <w:r>
+        <w:rPr>
+          <w:lang w:val="pt-PT"/>
+        </w:rPr>
+        <w:t xml:space="preserve">tângulo calculada pelo produto da altura com a largura em contraste com a área posteriormente mencionada como a soma de todos os pixéis brancos na imagem do </w:t>
+      </w:r>
+      <w:proofErr w:type="spellStart"/>
+      <w:r>
+        <w:rPr>
+          <w:lang w:val="pt-PT"/>
+        </w:rPr>
+        <w:t>ground-truth</w:t>
+      </w:r>
+      <w:proofErr w:type="spellEnd"/>
+      <w:r>
+        <w:rPr>
+          <w:lang w:val="pt-PT"/>
+        </w:rPr>
+        <w:t>.</w:t>
       </w:r>
     </w:p>
   </w:footnote>
@@ -10008,18 +11365,10 @@
       <w:rPr>
         <w:noProof/>
       </w:rPr>
-      <w:t>4</w:t>
+      <w:t>3</w:t>
     </w:r>
     <w:r>
       <w:fldChar w:fldCharType="end"/>
-    </w:r>
-  </w:p>
-  <w:p>
-    <w:pPr>
-      <w:ind w:right="360"/>
-    </w:pPr>
-    <w:r>
-      <w:t>&gt; REPLACE THIS LINE WITH YOUR PAPER IDENTIFICATION NUMBER (DOUBLE-CLICK HERE TO EDIT) &lt;</w:t>
     </w:r>
   </w:p>
   <w:p>
@@ -12059,7 +13408,6 @@
   <w:style w:type="character" w:default="1" w:styleId="DefaultParagraphFont">
     <w:name w:val="Default Paragraph Font"/>
     <w:uiPriority w:val="1"/>
-    <w:semiHidden/>
     <w:unhideWhenUsed/>
   </w:style>
   <w:style w:type="table" w:default="1" w:styleId="TableNormal">
@@ -12544,6 +13892,35 @@
     <w:basedOn w:val="DefaultParagraphFont"/>
     <w:rsid w:val="00F932B6"/>
   </w:style>
+  <w:style w:type="character" w:customStyle="1" w:styleId="Estilo4Carter">
+    <w:name w:val="Estilo4 Caráter"/>
+    <w:basedOn w:val="DefaultParagraphFont"/>
+    <w:link w:val="Estilo4"/>
+    <w:locked/>
+    <w:rsid w:val="001B1E81"/>
+    <w:rPr>
+      <w:rFonts w:ascii="Calisto MT" w:eastAsia="Arial" w:hAnsi="Calisto MT" w:cs="Arial"/>
+      <w:color w:val="000000"/>
+      <w:lang w:eastAsia="pt-PT"/>
+    </w:rPr>
+  </w:style>
+  <w:style w:type="paragraph" w:customStyle="1" w:styleId="Estilo4">
+    <w:name w:val="Estilo4"/>
+    <w:basedOn w:val="Normal"/>
+    <w:link w:val="Estilo4Carter"/>
+    <w:qFormat/>
+    <w:rsid w:val="001B1E81"/>
+    <w:pPr>
+      <w:spacing w:line="360" w:lineRule="auto"/>
+      <w:ind w:firstLine="680"/>
+      <w:jc w:val="both"/>
+    </w:pPr>
+    <w:rPr>
+      <w:rFonts w:ascii="Calisto MT" w:eastAsia="Arial" w:hAnsi="Calisto MT" w:cs="Arial"/>
+      <w:color w:val="000000"/>
+      <w:lang w:eastAsia="pt-PT"/>
+    </w:rPr>
+  </w:style>
 </w:styles>
 </file>
 
@@ -12813,7 +14190,7 @@
 </file>
 
 <file path=customXml/itemProps1.xml><?xml version="1.0" encoding="utf-8"?>
-<ds:datastoreItem xmlns:ds="http://schemas.openxmlformats.org/officeDocument/2006/customXml" ds:itemID="{D936B9FF-924F-449B-B9C5-6DE6F244F354}">
+<ds:datastoreItem xmlns:ds="http://schemas.openxmlformats.org/officeDocument/2006/customXml" ds:itemID="{34A12D92-4F27-4EF4-BB66-ECE14260E563}">
   <ds:schemaRefs>
     <ds:schemaRef ds:uri="http://schemas.openxmlformats.org/officeDocument/2006/bibliography"/>
   </ds:schemaRefs>

</xml_diff>

<commit_message>
Tables done, code cleaned
</commit_message>
<xml_diff>
--- a/SBVI_Template_Relatorio.docx
+++ b/SBVI_Template_Relatorio.docx
@@ -41,13 +41,7 @@
         <w:rPr>
           <w:lang w:val="pt-PT"/>
         </w:rPr>
-        <w:t>, André Oliveira</w:t>
-      </w:r>
-      <w:r>
-        <w:rPr>
-          <w:lang w:val="pt-PT"/>
-        </w:rPr>
-        <w:t xml:space="preserve">, </w:t>
+        <w:t xml:space="preserve">, André Oliveira, </w:t>
       </w:r>
       <w:r>
         <w:rPr>
@@ -316,19 +310,7 @@
         <w:rPr>
           <w:lang w:val="pt-PT"/>
         </w:rPr>
-        <w:t xml:space="preserve">ste relatório tem como objetivo complementar o código efetuado para o projeto final da Unidade Curricular Sistemas Baseados em Visão, elucidando a sua natureza mais teórica, visto que esta </w:t>
-      </w:r>
-      <w:r>
-        <w:rPr>
-          <w:lang w:val="pt-PT"/>
-        </w:rPr>
-        <w:t>poderá</w:t>
-      </w:r>
-      <w:r>
-        <w:rPr>
-          <w:lang w:val="pt-PT"/>
-        </w:rPr>
-        <w:t xml:space="preserve"> não ter sido bem detalhada na apresentação.</w:t>
+        <w:t>ste relatório tem como objetivo complementar o código efetuado para o projeto final da Unidade Curricular Sistemas Baseados em Visão, elucidando a sua natureza mais teórica, visto que esta poderá não ter sido bem detalhada na apresentação.</w:t>
       </w:r>
     </w:p>
     <w:p>
@@ -393,18 +375,15 @@
         <w:rPr>
           <w:lang w:val="pt-PT"/>
         </w:rPr>
-        <w:t>Dice</w:t>
-      </w:r>
-      <w:r>
-        <w:rPr>
-          <w:lang w:val="pt-PT"/>
-        </w:rPr>
-        <w:t>.</w:t>
+        <w:t>Dice.</w:t>
       </w:r>
     </w:p>
     <w:p>
       <w:pPr>
         <w:ind w:firstLine="202"/>
+        <w:rPr>
+          <w:lang w:val="pt-PT"/>
+        </w:rPr>
       </w:pPr>
       <w:r>
         <w:rPr>
@@ -442,13 +421,7 @@
         <w:rPr>
           <w:lang w:val="pt-PT"/>
         </w:rPr>
-        <w:t>ZA</w:t>
-      </w:r>
-      <w:r>
-        <w:rPr>
-          <w:lang w:val="pt-PT"/>
-        </w:rPr>
-        <w:t xml:space="preserve"> última tarefa tinha como objetivo a classificação dos veículos na sua marca correspondente, dentro das 7 marcas possíveis: Mini, BMW, Chevrolet, Ford, Honda, Jaguar e Audi. Para a realização deste algoritmo escolhemos a disposição traseira dos automóveis, com a exceção de um Mini </w:t>
+        <w:t xml:space="preserve">ZA última tarefa tinha como objetivo a classificação dos veículos na sua marca correspondente, dentro das 7 marcas possíveis: Mini, BMW, Chevrolet, Ford, Honda, Jaguar e Audi. Para a realização deste algoritmo escolhemos a disposição traseira dos automóveis, com a exceção de um Mini </w:t>
       </w:r>
       <w:proofErr w:type="spellStart"/>
       <w:r>
@@ -663,6 +636,7 @@
       <w:proofErr w:type="spellStart"/>
       <w:r>
         <w:rPr>
+          <w:i/>
           <w:lang w:val="pt-PT"/>
         </w:rPr>
         <w:t>suspension.m</w:t>
@@ -677,6 +651,7 @@
       <w:proofErr w:type="spellStart"/>
       <w:r>
         <w:rPr>
+          <w:i/>
           <w:lang w:val="pt-PT"/>
         </w:rPr>
         <w:t>decision_suspension.</w:t>
@@ -684,6 +659,7 @@
       <w:proofErr w:type="gramStart"/>
       <w:r>
         <w:rPr>
+          <w:i/>
           <w:lang w:val="pt-PT"/>
         </w:rPr>
         <w:t>m</w:t>
@@ -699,6 +675,7 @@
       <w:proofErr w:type="spellStart"/>
       <w:r>
         <w:rPr>
+          <w:i/>
           <w:lang w:val="pt-PT"/>
         </w:rPr>
         <w:t>decision_dome.m</w:t>
@@ -741,6 +718,7 @@
       <w:proofErr w:type="spellStart"/>
       <w:r>
         <w:rPr>
+          <w:i/>
           <w:lang w:val="pt-PT"/>
         </w:rPr>
         <w:t>suspension.</w:t>
@@ -748,6 +726,7 @@
       <w:proofErr w:type="gramStart"/>
       <w:r>
         <w:rPr>
+          <w:i/>
           <w:lang w:val="pt-PT"/>
         </w:rPr>
         <w:t>m</w:t>
@@ -758,7 +737,19 @@
         <w:rPr>
           <w:lang w:val="pt-PT"/>
         </w:rPr>
-        <w:t xml:space="preserve"> calcula o tamanho da suspensão mínima e máxima de cada classe considerando a distância entre o último pixel branco no eixo central da imagem e a altura delimitada pelos pneus do automóvel. Após a análise dos resultados verificou-se que o tamanho mínimo da suspensão dos Pick-ups era superior a todos os outros e que havia uma grande discrepância entre o tamanho da suspensão dos Pick-ups e </w:t>
+        <w:t xml:space="preserve"> calcula o tamanho da suspensão mínima e máxima de cada classe considerando a distância entre o último pixel branco no eixo central da imagem e a altura delimitada pelos pneus do automóvel. Após a análise dos resultados </w:t>
+      </w:r>
+      <w:r>
+        <w:rPr>
+          <w:lang w:val="pt-PT"/>
+        </w:rPr>
+        <w:t xml:space="preserve">apresentados na Tabela 2 </w:t>
+      </w:r>
+      <w:r>
+        <w:rPr>
+          <w:lang w:val="pt-PT"/>
+        </w:rPr>
+        <w:t xml:space="preserve">verificou-se que o tamanho mínimo da suspensão dos Pick-ups era superior a todos os outros e que havia uma grande discrepância entre o tamanho da suspensão dos Pick-ups e </w:t>
       </w:r>
       <w:proofErr w:type="spellStart"/>
       <w:r>
@@ -778,7 +769,15 @@
         <w:rPr>
           <w:lang w:val="pt-PT"/>
         </w:rPr>
-        <w:t xml:space="preserve">Posto isto, o algoritmo já conseguia separar primeiro as Pick-ups e depois as </w:t>
+        <w:t>Posto isto, o algoritmo já conseguia separar prime</w:t>
+      </w:r>
+      <w:bookmarkStart w:id="1" w:name="_GoBack"/>
+      <w:bookmarkEnd w:id="1"/>
+      <w:r>
+        <w:rPr>
+          <w:lang w:val="pt-PT"/>
+        </w:rPr>
+        <w:t xml:space="preserve">iro as Pick-ups e depois as </w:t>
       </w:r>
       <w:proofErr w:type="spellStart"/>
       <w:r>
@@ -792,14 +791,14 @@
         <w:rPr>
           <w:lang w:val="pt-PT"/>
         </w:rPr>
-        <w:t xml:space="preserve">. Sendo o último parâmetro de desempate entre os Compacto se os Sedans determinado pela relação dos seus eixos vertical e horizontal, altura e largura, respetivamente. Portanto, pela divisão da altura pela sua largura observou-se, como seria de esperar dado o extenso comprimento dos Sedans, que o valor mínimo desta divisão na classe Compactos era superior ao valor </w:t>
+        <w:t xml:space="preserve">. Sendo o último parâmetro de desempate entre os Compacto se os Sedans determinado pela relação dos seus eixos vertical e horizontal, altura e largura, respetivamente. Portanto, pela divisão da altura pela sua largura observou-se, como seria de esperar dado o extenso comprimento dos Sedans, que o valor mínimo desta divisão na classe Compactos era </w:t>
       </w:r>
       <w:r>
         <w:rPr>
           <w:lang w:val="pt-PT"/>
         </w:rPr>
         <w:lastRenderedPageBreak/>
-        <w:t>máximo na classe Sedans, concluindo desta maneira a classificação de todos os veículos nas quatro classes.</w:t>
+        <w:t>superior ao valor máximo na classe Sedans, concluindo desta maneira a classificação de todos os veículos nas quatro classes.</w:t>
       </w:r>
     </w:p>
     <w:p>
@@ -818,6 +817,7 @@
       <w:proofErr w:type="spellStart"/>
       <w:r>
         <w:rPr>
+          <w:i/>
           <w:lang w:val="pt-PT"/>
         </w:rPr>
         <w:t>decision_dome.</w:t>
@@ -825,6 +825,7 @@
       <w:proofErr w:type="gramStart"/>
       <w:r>
         <w:rPr>
+          <w:i/>
           <w:lang w:val="pt-PT"/>
         </w:rPr>
         <w:t>m</w:t>
@@ -857,47 +858,54 @@
         </w:rPr>
         <w:t xml:space="preserve">área, usando a função do </w:t>
       </w:r>
+      <w:r>
+        <w:rPr>
+          <w:lang w:val="pt-PT"/>
+        </w:rPr>
+        <w:t>MATLAB</w:t>
+      </w:r>
+      <w:r>
+        <w:rPr>
+          <w:lang w:val="pt-PT"/>
+        </w:rPr>
+        <w:t xml:space="preserve"> </w:t>
+      </w:r>
       <w:proofErr w:type="spellStart"/>
       <w:r>
         <w:rPr>
-          <w:lang w:val="pt-PT"/>
-        </w:rPr>
-        <w:t>matlab</w:t>
+          <w:b/>
+          <w:lang w:val="pt-PT"/>
+        </w:rPr>
+        <w:t>regionprops</w:t>
       </w:r>
       <w:proofErr w:type="spellEnd"/>
       <w:r>
         <w:rPr>
           <w:lang w:val="pt-PT"/>
         </w:rPr>
-        <w:t xml:space="preserve"> </w:t>
+        <w:t>, e inserindo como argumento ‘</w:t>
       </w:r>
       <w:proofErr w:type="spellStart"/>
       <w:r>
         <w:rPr>
-          <w:lang w:val="pt-PT"/>
-        </w:rPr>
-        <w:t>regionprops</w:t>
+          <w:i/>
+          <w:lang w:val="pt-PT"/>
+        </w:rPr>
+        <w:t>Area</w:t>
       </w:r>
       <w:proofErr w:type="spellEnd"/>
       <w:r>
         <w:rPr>
-          <w:lang w:val="pt-PT"/>
-        </w:rPr>
-        <w:t>, e inserindo como argumento ‘</w:t>
-      </w:r>
-      <w:proofErr w:type="spellStart"/>
-      <w:r>
-        <w:rPr>
-          <w:lang w:val="pt-PT"/>
-        </w:rPr>
-        <w:t>Area</w:t>
-      </w:r>
-      <w:proofErr w:type="spellEnd"/>
-      <w:r>
-        <w:rPr>
-          <w:lang w:val="pt-PT"/>
-        </w:rPr>
-        <w:t>’.</w:t>
+          <w:i/>
+          <w:lang w:val="pt-PT"/>
+        </w:rPr>
+        <w:t>’</w:t>
+      </w:r>
+      <w:r>
+        <w:rPr>
+          <w:lang w:val="pt-PT"/>
+        </w:rPr>
+        <w:t>.</w:t>
       </w:r>
     </w:p>
     <w:p>
@@ -916,6 +924,7 @@
       <w:proofErr w:type="spellStart"/>
       <w:r>
         <w:rPr>
+          <w:b/>
           <w:lang w:val="pt-PT"/>
         </w:rPr>
         <w:t>regionprops</w:t>
@@ -925,7 +934,19 @@
         <w:rPr>
           <w:lang w:val="pt-PT"/>
         </w:rPr>
-        <w:t xml:space="preserve"> e tendo em conta que os métodos que estavam a ser usados eram muito restritos à precisão da segmentação, procurou-se alternativas. Para isso aumentou-se a análise dos dados como é apresentado na Tabela 2.</w:t>
+        <w:t xml:space="preserve"> e tendo em conta que os métodos que estavam a ser usados eram muito restritos à precisão da segmentação, procurou-se alternativas. Para isso aumentou-se a análise dos dado</w:t>
+      </w:r>
+      <w:r>
+        <w:rPr>
+          <w:lang w:val="pt-PT"/>
+        </w:rPr>
+        <w:t>s como é apresentado na Tabela 3</w:t>
+      </w:r>
+      <w:r>
+        <w:rPr>
+          <w:lang w:val="pt-PT"/>
+        </w:rPr>
+        <w:t>.</w:t>
       </w:r>
     </w:p>
     <w:p>
@@ -939,7 +960,19 @@
         <w:rPr>
           <w:lang w:val="pt-PT"/>
         </w:rPr>
-        <w:t>Depois de uma análise detalhada dos dados obtidos e procurando criar uma árvore de decisão robusta aos erros da segmentação foram calculadas as margens de decisão tendo em conta os seis parâmetros apresentados na Tabela 3.</w:t>
+        <w:t>Depois de uma análise detalhada dos dados obtidos e procurando criar uma árvore de decisão robusta aos erros da segmentação foram calculadas as margens de decisão tendo em conta os seis par</w:t>
+      </w:r>
+      <w:r>
+        <w:rPr>
+          <w:lang w:val="pt-PT"/>
+        </w:rPr>
+        <w:t>âmetros apresentados na Tabela 4</w:t>
+      </w:r>
+      <w:r>
+        <w:rPr>
+          <w:lang w:val="pt-PT"/>
+        </w:rPr>
+        <w:t>.</w:t>
       </w:r>
     </w:p>
     <w:p>
@@ -987,7 +1020,19 @@
         <w:rPr>
           <w:lang w:val="pt-PT"/>
         </w:rPr>
-        <w:t>Na utilização do algoritmo para a classificação das imagens obtidas com a segmentação da tarefa 1 obtivemos as eficiências apresentadas na Tabela 4.</w:t>
+        <w:t>Na utilização do algoritmo para a classificação das imagens obtidas com a segmentação da tarefa 1 obtivemos as efic</w:t>
+      </w:r>
+      <w:r>
+        <w:rPr>
+          <w:lang w:val="pt-PT"/>
+        </w:rPr>
+        <w:t>iências apresentadas na Tabela 5</w:t>
+      </w:r>
+      <w:r>
+        <w:rPr>
+          <w:lang w:val="pt-PT"/>
+        </w:rPr>
+        <w:t>.</w:t>
       </w:r>
     </w:p>
     <w:p>
@@ -1002,8 +1047,6 @@
       <w:pPr>
         <w:pStyle w:val="Heading2"/>
       </w:pPr>
-      <w:bookmarkStart w:id="1" w:name="_GoBack"/>
-      <w:bookmarkEnd w:id="1"/>
       <w:r>
         <w:t>Abbreviations and Acronyms</w:t>
       </w:r>
@@ -1643,7 +1686,7 @@
                         </a:ln>
                         <a:extLst>
                           <a:ext uri="{91240B29-F687-4f45-9708-019B960494DF}">
-                            <a14:hiddenLine xmlns="" xmlns:a14="http://schemas.microsoft.com/office/drawing/2010/main" xmlns:w="http://schemas.openxmlformats.org/wordprocessingml/2006/main" xmlns:w10="urn:schemas-microsoft-com:office:word" xmlns:v="urn:schemas-microsoft-com:vml" xmlns:o="urn:schemas-microsoft-com:office:office" w="9525">
+                            <a14:hiddenLine xmlns:o="urn:schemas-microsoft-com:office:office" xmlns:v="urn:schemas-microsoft-com:vml" xmlns:w10="urn:schemas-microsoft-com:office:word" xmlns:w="http://schemas.openxmlformats.org/wordprocessingml/2006/main" xmlns:a14="http://schemas.microsoft.com/office/drawing/2010/main" xmlns="" w="9525">
                               <a:solidFill>
                                 <a:srgbClr val="000000"/>
                               </a:solidFill>
@@ -1792,7 +1835,7 @@
                                     </pic:cNvPicPr>
                                   </pic:nvPicPr>
                                   <pic:blipFill>
-                                    <a:blip r:embed="rId9">
+                                    <a:blip r:embed="rId10">
                                       <a:extLst>
                                         <a:ext uri="{28A0092B-C50C-407E-A947-70E740481C1C}">
                                           <a14:useLocalDpi xmlns:a14="http://schemas.microsoft.com/office/drawing/2010/main" val="0"/>
@@ -1895,7 +1938,7 @@
                         </a:ln>
                         <a:extLst>
                           <a:ext uri="{91240B29-F687-4f45-9708-019B960494DF}">
-                            <a14:hiddenLine xmlns="" xmlns:a14="http://schemas.microsoft.com/office/drawing/2010/main" xmlns:w="http://schemas.openxmlformats.org/wordprocessingml/2006/main" xmlns:w10="urn:schemas-microsoft-com:office:word" xmlns:v="urn:schemas-microsoft-com:vml" xmlns:o="urn:schemas-microsoft-com:office:office" w="9525">
+                            <a14:hiddenLine xmlns:o="urn:schemas-microsoft-com:office:office" xmlns:v="urn:schemas-microsoft-com:vml" xmlns:w10="urn:schemas-microsoft-com:office:word" xmlns:w="http://schemas.openxmlformats.org/wordprocessingml/2006/main" xmlns:a14="http://schemas.microsoft.com/office/drawing/2010/main" xmlns="" w="9525">
                               <a:solidFill>
                                 <a:srgbClr val="000000"/>
                               </a:solidFill>
@@ -4634,6 +4677,10 @@
           </mc:Choice>
           <mc:Fallback>
             <w:pict>
+              <v:shapetype id="_x0000_t202" coordsize="21600,21600" o:spt="202" path="m,l,21600r21600,l21600,xe">
+                <v:stroke joinstyle="miter"/>
+                <v:path gradientshapeok="t" o:connecttype="rect"/>
+              </v:shapetype>
               <v:shape id="Text Box 2" o:spid="_x0000_s1027" type="#_x0000_t202" style="position:absolute;margin-left:270pt;margin-top:0;width:248.4pt;height:318.8pt;z-index:251655680;visibility:visible;mso-wrap-style:square;mso-width-percent:0;mso-height-percent:0;mso-wrap-distance-left:9pt;mso-wrap-distance-top:0;mso-wrap-distance-right:9pt;mso-wrap-distance-bottom:0;mso-position-horizontal:absolute;mso-position-horizontal-relative:margin;mso-position-vertical:absolute;mso-position-vertical-relative:margin;mso-width-percent:0;mso-height-percent:0;mso-width-relative:page;mso-height-relative:page;v-text-anchor:top" o:gfxdata="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" o:allowincell="f" stroked="f">
                 <v:textbox inset="0,0,0,0">
                   <w:txbxContent>
@@ -8580,9 +8627,9 @@
             <o:lock v:ext="edit" aspectratio="t"/>
           </v:shapetype>
           <v:shape id="_x0000_i1025" type="#_x0000_t75" style="width:5.25pt;height:6pt" o:ole="" fillcolor="window">
-            <v:imagedata r:id="rId10" o:title=""/>
+            <v:imagedata r:id="rId11" o:title=""/>
           </v:shape>
-          <o:OLEObject Type="Embed" ProgID="Equation.3" ShapeID="_x0000_i1025" DrawAspect="Content" ObjectID="_1574364131" r:id="rId11"/>
+          <o:OLEObject Type="Embed" ProgID="Equation.3" ShapeID="_x0000_i1025" DrawAspect="Content" ObjectID="_1574369638" r:id="rId12"/>
         </w:object>
       </w:r>
       <w:r>
@@ -9010,7 +9057,7 @@
       <w:r>
         <w:t xml:space="preserve">enables authors to pre-screen their graphics for compliance with IEEE Transactions and Journals standards before submission. The online tool, located at </w:t>
       </w:r>
-      <w:hyperlink r:id="rId12" w:history="1">
+      <w:hyperlink r:id="rId13" w:history="1">
         <w:r>
           <w:rPr>
             <w:rStyle w:val="Hyperlink"/>
@@ -9058,7 +9105,7 @@
       <w:r>
         <w:t xml:space="preserve"> Desk by e-mail at </w:t>
       </w:r>
-      <w:hyperlink r:id="rId13" w:history="1">
+      <w:hyperlink r:id="rId14" w:history="1">
         <w:r>
           <w:rPr>
             <w:rStyle w:val="Hyperlink"/>
@@ -11237,7 +11284,7 @@
       </w:pPr>
     </w:p>
     <w:sectPr>
-      <w:headerReference w:type="default" r:id="rId14"/>
+      <w:headerReference w:type="default" r:id="rId15"/>
       <w:type w:val="continuous"/>
       <w:pgSz w:w="12240" w:h="15840" w:code="1"/>
       <w:pgMar w:top="1008" w:right="936" w:bottom="1008" w:left="936" w:header="432" w:footer="432" w:gutter="0"/>
@@ -11283,8 +11330,14 @@
       <w:pPr>
         <w:pStyle w:val="FootnoteText"/>
         <w:ind w:firstLine="0"/>
-      </w:pPr>
-      <w:r>
+        <w:rPr>
+          <w:lang w:val="pt-PT"/>
+        </w:rPr>
+      </w:pPr>
+      <w:r>
+        <w:rPr>
+          <w:lang w:val="pt-PT"/>
+        </w:rPr>
         <w:t xml:space="preserve"> </w:t>
       </w:r>
     </w:p>
@@ -11365,7 +11418,7 @@
       <w:rPr>
         <w:noProof/>
       </w:rPr>
-      <w:t>3</w:t>
+      <w:t>2</w:t>
     </w:r>
     <w:r>
       <w:fldChar w:fldCharType="end"/>
@@ -13408,6 +13461,7 @@
   <w:style w:type="character" w:default="1" w:styleId="DefaultParagraphFont">
     <w:name w:val="Default Paragraph Font"/>
     <w:uiPriority w:val="1"/>
+    <w:semiHidden/>
     <w:unhideWhenUsed/>
   </w:style>
   <w:style w:type="table" w:default="1" w:styleId="TableNormal">
@@ -14190,7 +14244,7 @@
 </file>
 
 <file path=customXml/itemProps1.xml><?xml version="1.0" encoding="utf-8"?>
-<ds:datastoreItem xmlns:ds="http://schemas.openxmlformats.org/officeDocument/2006/customXml" ds:itemID="{34A12D92-4F27-4EF4-BB66-ECE14260E563}">
+<ds:datastoreItem xmlns:ds="http://schemas.openxmlformats.org/officeDocument/2006/customXml" ds:itemID="{9F6B7C5C-5618-4DDD-B00A-0D7F962204F9}">
   <ds:schemaRefs>
     <ds:schemaRef ds:uri="http://schemas.openxmlformats.org/officeDocument/2006/bibliography"/>
   </ds:schemaRefs>

</xml_diff>